<commit_message>
update rip lab, added network pdf
</commit_message>
<xml_diff>
--- a/LabNetwork/IRC-NETWORKLAB.docx
+++ b/LabNetwork/IRC-NETWORKLAB.docx
@@ -1,6 +1,6 @@
 
 <file path=word/document.xml><?xml version="1.0" encoding="utf-8"?>
-<w:document xmlns:wpc="http://schemas.microsoft.com/office/word/2010/wordprocessingCanvas" xmlns:mo="http://schemas.microsoft.com/office/mac/office/2008/main" xmlns:mc="http://schemas.openxmlformats.org/markup-compatibility/2006" xmlns:mv="urn:schemas-microsoft-com:mac:vml" xmlns:o="urn:schemas-microsoft-com:office:office" xmlns:r="http://schemas.openxmlformats.org/officeDocument/2006/relationships" xmlns:m="http://schemas.openxmlformats.org/officeDocument/2006/math" xmlns:v="urn:schemas-microsoft-com:vml" xmlns:wp14="http://schemas.microsoft.com/office/word/2010/wordprocessingDrawing" xmlns:wp="http://schemas.openxmlformats.org/drawingml/2006/wordprocessingDrawing" xmlns:w10="urn:schemas-microsoft-com:office:word" xmlns:w="http://schemas.openxmlformats.org/wordprocessingml/2006/main" xmlns:w14="http://schemas.microsoft.com/office/word/2010/wordml" xmlns:w15="http://schemas.microsoft.com/office/word/2012/wordml" xmlns:wpg="http://schemas.microsoft.com/office/word/2010/wordprocessingGroup" xmlns:wpi="http://schemas.microsoft.com/office/word/2010/wordprocessingInk" xmlns:wne="http://schemas.microsoft.com/office/word/2006/wordml" xmlns:wps="http://schemas.microsoft.com/office/word/2010/wordprocessingShape" mc:Ignorable="w14 w15 wp14">
+<w:document xmlns:wpc="http://schemas.microsoft.com/office/word/2010/wordprocessingCanvas" xmlns:cx="http://schemas.microsoft.com/office/drawing/2014/chartex" xmlns:cx1="http://schemas.microsoft.com/office/drawing/2015/9/8/chartex" xmlns:cx2="http://schemas.microsoft.com/office/drawing/2015/10/21/chartex" xmlns:cx3="http://schemas.microsoft.com/office/drawing/2016/5/9/chartex" xmlns:cx4="http://schemas.microsoft.com/office/drawing/2016/5/10/chartex" xmlns:cx5="http://schemas.microsoft.com/office/drawing/2016/5/11/chartex" xmlns:cx6="http://schemas.microsoft.com/office/drawing/2016/5/12/chartex" xmlns:cx7="http://schemas.microsoft.com/office/drawing/2016/5/13/chartex" xmlns:cx8="http://schemas.microsoft.com/office/drawing/2016/5/14/chartex" xmlns:mc="http://schemas.openxmlformats.org/markup-compatibility/2006" xmlns:aink="http://schemas.microsoft.com/office/drawing/2016/ink" xmlns:am3d="http://schemas.microsoft.com/office/drawing/2017/model3d" xmlns:o="urn:schemas-microsoft-com:office:office" xmlns:r="http://schemas.openxmlformats.org/officeDocument/2006/relationships" xmlns:m="http://schemas.openxmlformats.org/officeDocument/2006/math" xmlns:v="urn:schemas-microsoft-com:vml" xmlns:wp14="http://schemas.microsoft.com/office/word/2010/wordprocessingDrawing" xmlns:wp="http://schemas.openxmlformats.org/drawingml/2006/wordprocessingDrawing" xmlns:w10="urn:schemas-microsoft-com:office:word" xmlns:w="http://schemas.openxmlformats.org/wordprocessingml/2006/main" xmlns:w14="http://schemas.microsoft.com/office/word/2010/wordml" xmlns:w15="http://schemas.microsoft.com/office/word/2012/wordml" xmlns:w16cid="http://schemas.microsoft.com/office/word/2016/wordml/cid" xmlns:w16se="http://schemas.microsoft.com/office/word/2015/wordml/symex" xmlns:wpg="http://schemas.microsoft.com/office/word/2010/wordprocessingGroup" xmlns:wpi="http://schemas.microsoft.com/office/word/2010/wordprocessingInk" xmlns:wne="http://schemas.microsoft.com/office/word/2006/wordml" xmlns:wps="http://schemas.microsoft.com/office/word/2010/wordprocessingShape" mc:Ignorable="w14 w15 w16se w16cid wp14">
   <w:body>
     <w:p>
       <w:pPr>
@@ -8,20 +8,104 @@
           <w:lang w:val="pt-PT"/>
         </w:rPr>
       </w:pPr>
-      <w:proofErr w:type="spellStart"/>
-      <w:r>
-        <w:rPr>
-          <w:lang w:val="pt-PT"/>
-        </w:rPr>
-        <w:t>Laboratorio</w:t>
-      </w:r>
-      <w:proofErr w:type="spellEnd"/>
-      <w:r>
-        <w:rPr>
-          <w:lang w:val="pt-PT"/>
-        </w:rPr>
-        <w:t xml:space="preserve"> IRC</w:t>
-      </w:r>
+    </w:p>
+    <w:p>
+      <w:pPr>
+        <w:rPr>
+          <w:rFonts w:cs="Times New Roman"/>
+          <w:szCs w:val="21"/>
+          <w:lang w:val="pt-PT" w:eastAsia="en-GB"/>
+        </w:rPr>
+      </w:pPr>
+    </w:p>
+    <w:p>
+      <w:pPr>
+        <w:jc w:val="center"/>
+        <w:rPr>
+          <w:rFonts w:cs="Times New Roman"/>
+          <w:b/>
+          <w:sz w:val="32"/>
+          <w:szCs w:val="21"/>
+          <w:lang w:val="pt-PT" w:eastAsia="en-GB"/>
+        </w:rPr>
+      </w:pPr>
+      <w:r>
+        <w:rPr>
+          <w:rFonts w:cs="Times New Roman"/>
+          <w:b/>
+          <w:sz w:val="32"/>
+          <w:szCs w:val="21"/>
+          <w:lang w:val="pt-PT" w:eastAsia="en-GB"/>
+        </w:rPr>
+        <w:t>Trabalho realizado por:</w:t>
+      </w:r>
+    </w:p>
+    <w:p>
+      <w:pPr>
+        <w:spacing w:before="240"/>
+        <w:jc w:val="center"/>
+        <w:rPr>
+          <w:rFonts w:cs="Times New Roman"/>
+          <w:szCs w:val="21"/>
+          <w:lang w:val="pt-PT" w:eastAsia="en-GB"/>
+        </w:rPr>
+      </w:pPr>
+      <w:r>
+        <w:rPr>
+          <w:rFonts w:cs="Times New Roman"/>
+          <w:szCs w:val="21"/>
+          <w:lang w:val="pt-PT" w:eastAsia="en-GB"/>
+        </w:rPr>
+        <w:t>- Bernardo Valente, nº87521</w:t>
+      </w:r>
+      <w:bookmarkStart w:id="0" w:name="_GoBack"/>
+      <w:bookmarkEnd w:id="0"/>
+    </w:p>
+    <w:p>
+      <w:pPr>
+        <w:jc w:val="center"/>
+        <w:rPr>
+          <w:rFonts w:cs="Times New Roman"/>
+          <w:szCs w:val="21"/>
+          <w:lang w:val="pt-PT" w:eastAsia="en-GB"/>
+        </w:rPr>
+      </w:pPr>
+      <w:r>
+        <w:rPr>
+          <w:rFonts w:cs="Times New Roman"/>
+          <w:szCs w:val="21"/>
+          <w:lang w:val="pt-PT" w:eastAsia="en-GB"/>
+        </w:rPr>
+        <w:t>- Francisco Machado, nº87530</w:t>
+      </w:r>
+    </w:p>
+    <w:p>
+      <w:pPr>
+        <w:jc w:val="center"/>
+        <w:rPr>
+          <w:rFonts w:cs="Times New Roman"/>
+          <w:szCs w:val="21"/>
+          <w:lang w:val="pt-PT" w:eastAsia="en-GB"/>
+        </w:rPr>
+      </w:pPr>
+      <w:r>
+        <w:rPr>
+          <w:rFonts w:cs="Times New Roman"/>
+          <w:szCs w:val="21"/>
+          <w:lang w:val="pt-PT" w:eastAsia="en-GB"/>
+        </w:rPr>
+        <w:t>- Miguel Aires, nº87551</w:t>
+      </w:r>
+    </w:p>
+    <w:p>
+      <w:pPr>
+        <w:jc w:val="center"/>
+        <w:rPr>
+          <w:rFonts w:cs="Times New Roman"/>
+          <w:szCs w:val="21"/>
+          <w:lang w:val="pt-PT" w:eastAsia="en-GB"/>
+        </w:rPr>
+      </w:pPr>
     </w:p>
     <w:p>
       <w:pPr>
@@ -41,21 +125,7 @@
         <w:rPr>
           <w:lang w:val="pt-PT"/>
         </w:rPr>
-        <w:t xml:space="preserve">A rede disponibilizada pelo professor no inicio da atividade laboratorial consistia em 3 </w:t>
-      </w:r>
-      <w:proofErr w:type="spellStart"/>
-      <w:r>
-        <w:rPr>
-          <w:lang w:val="pt-PT"/>
-        </w:rPr>
-        <w:t>roteadores</w:t>
-      </w:r>
-      <w:proofErr w:type="spellEnd"/>
-      <w:r>
-        <w:rPr>
-          <w:lang w:val="pt-PT"/>
-        </w:rPr>
-        <w:t xml:space="preserve"> </w:t>
+        <w:t xml:space="preserve">A rede disponibilizada pelo professor no inicio da atividade laboratorial consistia em 3 roteadores </w:t>
       </w:r>
       <w:proofErr w:type="spellStart"/>
       <w:r>
@@ -105,7 +175,7 @@
                     <pic:cNvPicPr/>
                   </pic:nvPicPr>
                   <pic:blipFill>
-                    <a:blip r:embed="rId4">
+                    <a:blip r:embed="rId6">
                       <a:extLst>
                         <a:ext uri="{28A0092B-C50C-407E-A947-70E740481C1C}">
                           <a14:useLocalDpi xmlns:a14="http://schemas.microsoft.com/office/drawing/2010/main" val="0"/>
@@ -150,58 +220,170 @@
         <w:rPr>
           <w:lang w:val="pt-PT"/>
         </w:rPr>
-        <w:t xml:space="preserve">O primeiro passo da atividade consistia em consultar todos os endereços IP e as respetivas máscaras de todas as interfaces de cada </w:t>
+        <w:t>O primeiro passo da atividade consistia em consultar todos os endereços IP e as respetivas máscaras de todas as interfaces de cada roteador.</w:t>
+      </w:r>
+      <w:r>
+        <w:rPr>
+          <w:lang w:val="pt-PT"/>
+        </w:rPr>
+        <w:t xml:space="preserve"> </w:t>
+      </w:r>
+      <w:r>
+        <w:rPr>
+          <w:lang w:val="pt-PT"/>
+        </w:rPr>
+        <w:t xml:space="preserve">Com auxílio do programa </w:t>
       </w:r>
       <w:proofErr w:type="spellStart"/>
       <w:r>
         <w:rPr>
           <w:lang w:val="pt-PT"/>
         </w:rPr>
-        <w:t>roteador</w:t>
+        <w:t>WinBox</w:t>
       </w:r>
       <w:proofErr w:type="spellEnd"/>
       <w:r>
         <w:rPr>
           <w:lang w:val="pt-PT"/>
         </w:rPr>
-        <w:t>.</w:t>
-      </w:r>
-      <w:r>
-        <w:rPr>
-          <w:lang w:val="pt-PT"/>
+        <w:t xml:space="preserve"> obtiveram-se os seguintes endereços:</w:t>
+      </w:r>
+    </w:p>
+    <w:p>
+      <w:pPr>
+        <w:rPr>
+          <w:lang w:val="pt-PT"/>
+        </w:rPr>
+      </w:pPr>
+    </w:p>
+    <w:p>
+      <w:pPr>
+        <w:rPr>
+          <w:b/>
+        </w:rPr>
+      </w:pPr>
+      <w:r>
+        <w:rPr>
+          <w:b/>
+        </w:rPr>
+        <w:t>MikroTik A</w:t>
+      </w:r>
+    </w:p>
+    <w:p>
+      <w:r>
+        <w:t>Eth2 - 10.0.0.255/24</w:t>
+      </w:r>
+    </w:p>
+    <w:p>
+      <w:r>
+        <w:t>Eth3 -10.0.1.0/24</w:t>
+      </w:r>
+    </w:p>
+    <w:p>
+      <w:r>
+        <w:t>Eth4</w:t>
+      </w:r>
+      <w:r>
+        <w:t xml:space="preserve"> -10.0.10</w:t>
+      </w:r>
+      <w:r>
+        <w:t>.1</w:t>
+      </w:r>
+      <w:r>
+        <w:t>/24</w:t>
+      </w:r>
+    </w:p>
+    <w:p>
+      <w:r>
+        <w:t>Eth5</w:t>
+      </w:r>
+      <w:r>
+        <w:t xml:space="preserve"> -172.20.34.56/24</w:t>
+      </w:r>
+    </w:p>
+    <w:p/>
+    <w:p>
+      <w:pPr>
+        <w:rPr>
+          <w:b/>
+        </w:rPr>
+      </w:pPr>
+      <w:r>
+        <w:rPr>
+          <w:b/>
+        </w:rPr>
+        <w:t>MikroTik B</w:t>
+      </w:r>
+      <w:r>
+        <w:rPr>
+          <w:b/>
         </w:rPr>
         <w:t xml:space="preserve"> </w:t>
       </w:r>
-      <w:bookmarkStart w:id="0" w:name="_GoBack"/>
-      <w:bookmarkEnd w:id="0"/>
-      <w:r>
-        <w:rPr>
-          <w:lang w:val="pt-PT"/>
-        </w:rPr>
-        <w:t xml:space="preserve">Com auxílio do programa </w:t>
-      </w:r>
-      <w:proofErr w:type="spellStart"/>
-      <w:r>
-        <w:rPr>
-          <w:lang w:val="pt-PT"/>
-        </w:rPr>
-        <w:t>WinBox</w:t>
-      </w:r>
-      <w:proofErr w:type="spellEnd"/>
-      <w:r>
-        <w:rPr>
-          <w:lang w:val="pt-PT"/>
-        </w:rPr>
-        <w:t xml:space="preserve"> obtiveram-se os seguintes endereços:</w:t>
-      </w:r>
-    </w:p>
-    <w:p>
-      <w:pPr>
-        <w:rPr>
-          <w:lang w:val="pt-PT"/>
-        </w:rPr>
-      </w:pPr>
-    </w:p>
+    </w:p>
+    <w:p>
+      <w:r>
+        <w:t>Eth2</w:t>
+      </w:r>
+      <w:r>
+        <w:t xml:space="preserve"> -</w:t>
+      </w:r>
+      <w:r>
+        <w:t>10.0.2.2/24</w:t>
+      </w:r>
+    </w:p>
+    <w:p>
+      <w:r>
+        <w:t>Eth</w:t>
+      </w:r>
+      <w:r>
+        <w:t>3</w:t>
+      </w:r>
+      <w:r>
+        <w:t xml:space="preserve"> - </w:t>
+      </w:r>
+      <w:r>
+        <w:t>10.0.0.2</w:t>
+      </w:r>
+      <w:r>
+        <w:t>/24</w:t>
+      </w:r>
+    </w:p>
+    <w:p>
+      <w:r>
+        <w:t>Eth4</w:t>
+      </w:r>
+      <w:r>
+        <w:t xml:space="preserve"> -</w:t>
+      </w:r>
+      <w:r>
+        <w:t>10.0.2</w:t>
+      </w:r>
+      <w:r>
+        <w:t>0.</w:t>
+      </w:r>
+      <w:r>
+        <w:t>2</w:t>
+      </w:r>
+      <w:r>
+        <w:t>/24</w:t>
+      </w:r>
+    </w:p>
+    <w:p>
+      <w:r>
+        <w:t>Eth5</w:t>
+      </w:r>
+      <w:r>
+        <w:t xml:space="preserve"> -</w:t>
+      </w:r>
+      <w:r>
+        <w:t>10.0.200.2/</w:t>
+      </w:r>
+      <w:r>
+        <w:t>24</w:t>
+      </w:r>
+    </w:p>
+    <w:p/>
     <w:p>
       <w:pPr>
         <w:rPr>
@@ -212,28 +394,18 @@
         <w:rPr>
           <w:b/>
         </w:rPr>
-        <w:t>MikroTik A</w:t>
-      </w:r>
-    </w:p>
-    <w:p>
-      <w:r>
-        <w:t>Eth2 - 10.0.0.255/24</w:t>
-      </w:r>
-    </w:p>
-    <w:p>
-      <w:r>
-        <w:t>Eth3 -10.0.1.0/24</w:t>
-      </w:r>
-    </w:p>
-    <w:p>
-      <w:r>
-        <w:t>Eth4</w:t>
-      </w:r>
-      <w:r>
-        <w:t xml:space="preserve"> -10.0.10</w:t>
-      </w:r>
-      <w:r>
-        <w:t>.1</w:t>
+        <w:t>MikroTik C</w:t>
+      </w:r>
+    </w:p>
+    <w:p>
+      <w:r>
+        <w:t>Eth2</w:t>
+      </w:r>
+      <w:r>
+        <w:t xml:space="preserve"> -</w:t>
+      </w:r>
+      <w:r>
+        <w:t>10.0.2.3</w:t>
       </w:r>
       <w:r>
         <w:t>/24</w:t>
@@ -241,48 +413,6 @@
     </w:p>
     <w:p>
       <w:r>
-        <w:t>Eth5</w:t>
-      </w:r>
-      <w:r>
-        <w:t xml:space="preserve"> -172.20.34.56/24</w:t>
-      </w:r>
-    </w:p>
-    <w:p/>
-    <w:p>
-      <w:pPr>
-        <w:rPr>
-          <w:b/>
-        </w:rPr>
-      </w:pPr>
-      <w:r>
-        <w:rPr>
-          <w:b/>
-        </w:rPr>
-        <w:t>MikroTik B</w:t>
-      </w:r>
-      <w:r>
-        <w:rPr>
-          <w:b/>
-        </w:rPr>
-        <w:t xml:space="preserve"> </w:t>
-      </w:r>
-    </w:p>
-    <w:p>
-      <w:r>
-        <w:t>Eth2</w:t>
-      </w:r>
-      <w:r>
-        <w:t xml:space="preserve"> -</w:t>
-      </w:r>
-      <w:r>
-        <w:t>10.0.2.2</w:t>
-      </w:r>
-      <w:r>
-        <w:t>/24</w:t>
-      </w:r>
-    </w:p>
-    <w:p>
-      <w:r>
         <w:t>Eth</w:t>
       </w:r>
       <w:r>
@@ -292,92 +422,7 @@
         <w:t xml:space="preserve"> - </w:t>
       </w:r>
       <w:r>
-        <w:t>10.0.0.2</w:t>
-      </w:r>
-      <w:r>
-        <w:t>/24</w:t>
-      </w:r>
-    </w:p>
-    <w:p>
-      <w:r>
-        <w:t>Eth4</w:t>
-      </w:r>
-      <w:r>
-        <w:t xml:space="preserve"> -</w:t>
-      </w:r>
-      <w:r>
-        <w:t>10.0.2</w:t>
-      </w:r>
-      <w:r>
-        <w:t>0</w:t>
-      </w:r>
-      <w:r>
-        <w:t>.</w:t>
-      </w:r>
-      <w:r>
-        <w:t>2</w:t>
-      </w:r>
-      <w:r>
-        <w:t>/24</w:t>
-      </w:r>
-    </w:p>
-    <w:p>
-      <w:r>
-        <w:t>Eth5</w:t>
-      </w:r>
-      <w:r>
-        <w:t xml:space="preserve"> -</w:t>
-      </w:r>
-      <w:r>
-        <w:t>10.0.200.2/</w:t>
-      </w:r>
-      <w:r>
-        <w:t>24</w:t>
-      </w:r>
-    </w:p>
-    <w:p/>
-    <w:p>
-      <w:pPr>
-        <w:rPr>
-          <w:b/>
-        </w:rPr>
-      </w:pPr>
-      <w:r>
-        <w:rPr>
-          <w:b/>
-        </w:rPr>
-        <w:t>MikroTik C</w:t>
-      </w:r>
-    </w:p>
-    <w:p>
-      <w:r>
-        <w:t>Eth2</w:t>
-      </w:r>
-      <w:r>
-        <w:t xml:space="preserve"> -</w:t>
-      </w:r>
-      <w:r>
-        <w:t>10.0.2.3</w:t>
-      </w:r>
-      <w:r>
-        <w:t>/24</w:t>
-      </w:r>
-    </w:p>
-    <w:p>
-      <w:r>
-        <w:t>Eth</w:t>
-      </w:r>
-      <w:r>
-        <w:t>3</w:t>
-      </w:r>
-      <w:r>
-        <w:t xml:space="preserve"> - </w:t>
-      </w:r>
-      <w:r>
-        <w:t>10.0.1.3</w:t>
-      </w:r>
-      <w:r>
-        <w:t>/24</w:t>
+        <w:t>10.0.1.3/24</w:t>
       </w:r>
     </w:p>
     <w:p>
@@ -402,6 +447,7 @@
     </w:p>
     <w:p/>
     <w:sectPr>
+      <w:headerReference w:type="default" r:id="rId7"/>
       <w:pgSz w:w="11900" w:h="16840"/>
       <w:pgMar w:top="1440" w:right="1440" w:bottom="1440" w:left="1440" w:header="708" w:footer="708" w:gutter="0"/>
       <w:cols w:space="708"/>
@@ -411,8 +457,205 @@
 </w:document>
 </file>
 
+<file path=word/endnotes.xml><?xml version="1.0" encoding="utf-8"?>
+<w:endnotes xmlns:wpc="http://schemas.microsoft.com/office/word/2010/wordprocessingCanvas" xmlns:cx="http://schemas.microsoft.com/office/drawing/2014/chartex" xmlns:cx1="http://schemas.microsoft.com/office/drawing/2015/9/8/chartex" xmlns:cx2="http://schemas.microsoft.com/office/drawing/2015/10/21/chartex" xmlns:cx3="http://schemas.microsoft.com/office/drawing/2016/5/9/chartex" xmlns:cx4="http://schemas.microsoft.com/office/drawing/2016/5/10/chartex" xmlns:cx5="http://schemas.microsoft.com/office/drawing/2016/5/11/chartex" xmlns:cx6="http://schemas.microsoft.com/office/drawing/2016/5/12/chartex" xmlns:cx7="http://schemas.microsoft.com/office/drawing/2016/5/13/chartex" xmlns:cx8="http://schemas.microsoft.com/office/drawing/2016/5/14/chartex" xmlns:mc="http://schemas.openxmlformats.org/markup-compatibility/2006" xmlns:aink="http://schemas.microsoft.com/office/drawing/2016/ink" xmlns:am3d="http://schemas.microsoft.com/office/drawing/2017/model3d" xmlns:o="urn:schemas-microsoft-com:office:office" xmlns:r="http://schemas.openxmlformats.org/officeDocument/2006/relationships" xmlns:m="http://schemas.openxmlformats.org/officeDocument/2006/math" xmlns:v="urn:schemas-microsoft-com:vml" xmlns:wp14="http://schemas.microsoft.com/office/word/2010/wordprocessingDrawing" xmlns:wp="http://schemas.openxmlformats.org/drawingml/2006/wordprocessingDrawing" xmlns:w10="urn:schemas-microsoft-com:office:word" xmlns:w="http://schemas.openxmlformats.org/wordprocessingml/2006/main" xmlns:w14="http://schemas.microsoft.com/office/word/2010/wordml" xmlns:w15="http://schemas.microsoft.com/office/word/2012/wordml" xmlns:w16cid="http://schemas.microsoft.com/office/word/2016/wordml/cid" xmlns:w16se="http://schemas.microsoft.com/office/word/2015/wordml/symex" xmlns:wpg="http://schemas.microsoft.com/office/word/2010/wordprocessingGroup" xmlns:wpi="http://schemas.microsoft.com/office/word/2010/wordprocessingInk" xmlns:wne="http://schemas.microsoft.com/office/word/2006/wordml" xmlns:wps="http://schemas.microsoft.com/office/word/2010/wordprocessingShape" mc:Ignorable="w14 w15 w16se w16cid wp14">
+  <w:endnote w:type="separator" w:id="-1">
+    <w:p>
+      <w:r>
+        <w:separator/>
+      </w:r>
+    </w:p>
+  </w:endnote>
+  <w:endnote w:type="continuationSeparator" w:id="0">
+    <w:p>
+      <w:r>
+        <w:continuationSeparator/>
+      </w:r>
+    </w:p>
+  </w:endnote>
+</w:endnotes>
+</file>
+
+<file path=word/footnotes.xml><?xml version="1.0" encoding="utf-8"?>
+<w:footnotes xmlns:wpc="http://schemas.microsoft.com/office/word/2010/wordprocessingCanvas" xmlns:cx="http://schemas.microsoft.com/office/drawing/2014/chartex" xmlns:cx1="http://schemas.microsoft.com/office/drawing/2015/9/8/chartex" xmlns:cx2="http://schemas.microsoft.com/office/drawing/2015/10/21/chartex" xmlns:cx3="http://schemas.microsoft.com/office/drawing/2016/5/9/chartex" xmlns:cx4="http://schemas.microsoft.com/office/drawing/2016/5/10/chartex" xmlns:cx5="http://schemas.microsoft.com/office/drawing/2016/5/11/chartex" xmlns:cx6="http://schemas.microsoft.com/office/drawing/2016/5/12/chartex" xmlns:cx7="http://schemas.microsoft.com/office/drawing/2016/5/13/chartex" xmlns:cx8="http://schemas.microsoft.com/office/drawing/2016/5/14/chartex" xmlns:mc="http://schemas.openxmlformats.org/markup-compatibility/2006" xmlns:aink="http://schemas.microsoft.com/office/drawing/2016/ink" xmlns:am3d="http://schemas.microsoft.com/office/drawing/2017/model3d" xmlns:o="urn:schemas-microsoft-com:office:office" xmlns:r="http://schemas.openxmlformats.org/officeDocument/2006/relationships" xmlns:m="http://schemas.openxmlformats.org/officeDocument/2006/math" xmlns:v="urn:schemas-microsoft-com:vml" xmlns:wp14="http://schemas.microsoft.com/office/word/2010/wordprocessingDrawing" xmlns:wp="http://schemas.openxmlformats.org/drawingml/2006/wordprocessingDrawing" xmlns:w10="urn:schemas-microsoft-com:office:word" xmlns:w="http://schemas.openxmlformats.org/wordprocessingml/2006/main" xmlns:w14="http://schemas.microsoft.com/office/word/2010/wordml" xmlns:w15="http://schemas.microsoft.com/office/word/2012/wordml" xmlns:w16cid="http://schemas.microsoft.com/office/word/2016/wordml/cid" xmlns:w16se="http://schemas.microsoft.com/office/word/2015/wordml/symex" xmlns:wpg="http://schemas.microsoft.com/office/word/2010/wordprocessingGroup" xmlns:wpi="http://schemas.microsoft.com/office/word/2010/wordprocessingInk" xmlns:wne="http://schemas.microsoft.com/office/word/2006/wordml" xmlns:wps="http://schemas.microsoft.com/office/word/2010/wordprocessingShape" mc:Ignorable="w14 w15 w16se w16cid wp14">
+  <w:footnote w:type="separator" w:id="-1">
+    <w:p>
+      <w:r>
+        <w:separator/>
+      </w:r>
+    </w:p>
+  </w:footnote>
+  <w:footnote w:type="continuationSeparator" w:id="0">
+    <w:p>
+      <w:r>
+        <w:continuationSeparator/>
+      </w:r>
+    </w:p>
+  </w:footnote>
+</w:footnotes>
+</file>
+
+<file path=word/header1.xml><?xml version="1.0" encoding="utf-8"?>
+<w:hdr xmlns:wpc="http://schemas.microsoft.com/office/word/2010/wordprocessingCanvas" xmlns:cx="http://schemas.microsoft.com/office/drawing/2014/chartex" xmlns:cx1="http://schemas.microsoft.com/office/drawing/2015/9/8/chartex" xmlns:cx2="http://schemas.microsoft.com/office/drawing/2015/10/21/chartex" xmlns:cx3="http://schemas.microsoft.com/office/drawing/2016/5/9/chartex" xmlns:cx4="http://schemas.microsoft.com/office/drawing/2016/5/10/chartex" xmlns:cx5="http://schemas.microsoft.com/office/drawing/2016/5/11/chartex" xmlns:cx6="http://schemas.microsoft.com/office/drawing/2016/5/12/chartex" xmlns:cx7="http://schemas.microsoft.com/office/drawing/2016/5/13/chartex" xmlns:cx8="http://schemas.microsoft.com/office/drawing/2016/5/14/chartex" xmlns:mc="http://schemas.openxmlformats.org/markup-compatibility/2006" xmlns:aink="http://schemas.microsoft.com/office/drawing/2016/ink" xmlns:am3d="http://schemas.microsoft.com/office/drawing/2017/model3d" xmlns:o="urn:schemas-microsoft-com:office:office" xmlns:r="http://schemas.openxmlformats.org/officeDocument/2006/relationships" xmlns:m="http://schemas.openxmlformats.org/officeDocument/2006/math" xmlns:v="urn:schemas-microsoft-com:vml" xmlns:wp14="http://schemas.microsoft.com/office/word/2010/wordprocessingDrawing" xmlns:wp="http://schemas.openxmlformats.org/drawingml/2006/wordprocessingDrawing" xmlns:w10="urn:schemas-microsoft-com:office:word" xmlns:w="http://schemas.openxmlformats.org/wordprocessingml/2006/main" xmlns:w14="http://schemas.microsoft.com/office/word/2010/wordml" xmlns:w15="http://schemas.microsoft.com/office/word/2012/wordml" xmlns:w16cid="http://schemas.microsoft.com/office/word/2016/wordml/cid" xmlns:w16se="http://schemas.microsoft.com/office/word/2015/wordml/symex" xmlns:wpg="http://schemas.microsoft.com/office/word/2010/wordprocessingGroup" xmlns:wpi="http://schemas.microsoft.com/office/word/2010/wordprocessingInk" xmlns:wne="http://schemas.microsoft.com/office/word/2006/wordml" xmlns:wps="http://schemas.microsoft.com/office/word/2010/wordprocessingShape" mc:Ignorable="w14 w15 w16se w16cid wp14">
+  <w:p>
+    <w:pPr>
+      <w:pStyle w:val="Cabealho"/>
+      <w:jc w:val="center"/>
+      <w:rPr>
+        <w:sz w:val="36"/>
+        <w:u w:val="single"/>
+        <w:lang w:val="pt-PT"/>
+      </w:rPr>
+    </w:pPr>
+    <w:r>
+      <w:rPr>
+        <w:rFonts w:asciiTheme="majorHAnsi" w:hAnsiTheme="majorHAnsi"/>
+        <w:noProof/>
+        <w:sz w:val="36"/>
+        <w:lang w:eastAsia="en-GB"/>
+      </w:rPr>
+      <w:drawing>
+        <wp:anchor distT="0" distB="0" distL="114300" distR="114300" simplePos="0" relativeHeight="251659264" behindDoc="0" locked="0" layoutInCell="1" allowOverlap="1" wp14:anchorId="555EF060" wp14:editId="73AFE5EC">
+          <wp:simplePos x="0" y="0"/>
+          <wp:positionH relativeFrom="margin">
+            <wp:align>center</wp:align>
+          </wp:positionH>
+          <wp:positionV relativeFrom="margin">
+            <wp:posOffset>-1475740</wp:posOffset>
+          </wp:positionV>
+          <wp:extent cx="597535" cy="723265"/>
+          <wp:effectExtent l="0" t="0" r="0" b="635"/>
+          <wp:wrapSquare wrapText="bothSides"/>
+          <wp:docPr id="26" name="Picture 2"/>
+          <wp:cNvGraphicFramePr>
+            <a:graphicFrameLocks xmlns:a="http://schemas.openxmlformats.org/drawingml/2006/main" noChangeAspect="1"/>
+          </wp:cNvGraphicFramePr>
+          <a:graphic xmlns:a="http://schemas.openxmlformats.org/drawingml/2006/main">
+            <a:graphicData uri="http://schemas.openxmlformats.org/drawingml/2006/picture">
+              <pic:pic xmlns:pic="http://schemas.openxmlformats.org/drawingml/2006/picture">
+                <pic:nvPicPr>
+                  <pic:cNvPr id="2" name="IST_Logo.png"/>
+                  <pic:cNvPicPr/>
+                </pic:nvPicPr>
+                <pic:blipFill>
+                  <a:blip r:embed="rId1">
+                    <a:extLst>
+                      <a:ext uri="{28A0092B-C50C-407E-A947-70E740481C1C}">
+                        <a14:useLocalDpi xmlns:a14="http://schemas.microsoft.com/office/drawing/2010/main" val="0"/>
+                      </a:ext>
+                    </a:extLst>
+                  </a:blip>
+                  <a:stretch>
+                    <a:fillRect/>
+                  </a:stretch>
+                </pic:blipFill>
+                <pic:spPr>
+                  <a:xfrm>
+                    <a:off x="0" y="0"/>
+                    <a:ext cx="597535" cy="723265"/>
+                  </a:xfrm>
+                  <a:prstGeom prst="rect">
+                    <a:avLst/>
+                  </a:prstGeom>
+                </pic:spPr>
+              </pic:pic>
+            </a:graphicData>
+          </a:graphic>
+          <wp14:sizeRelH relativeFrom="page">
+            <wp14:pctWidth>0</wp14:pctWidth>
+          </wp14:sizeRelH>
+          <wp14:sizeRelV relativeFrom="page">
+            <wp14:pctHeight>0</wp14:pctHeight>
+          </wp14:sizeRelV>
+        </wp:anchor>
+      </w:drawing>
+    </w:r>
+  </w:p>
+  <w:p>
+    <w:pPr>
+      <w:pStyle w:val="Cabealho"/>
+      <w:jc w:val="center"/>
+      <w:rPr>
+        <w:sz w:val="36"/>
+        <w:u w:val="single"/>
+        <w:lang w:val="pt-PT"/>
+      </w:rPr>
+    </w:pPr>
+  </w:p>
+  <w:p>
+    <w:pPr>
+      <w:pStyle w:val="Cabealho"/>
+      <w:jc w:val="center"/>
+      <w:rPr>
+        <w:sz w:val="36"/>
+        <w:u w:val="single"/>
+        <w:lang w:val="pt-PT"/>
+      </w:rPr>
+    </w:pPr>
+  </w:p>
+  <w:p>
+    <w:pPr>
+      <w:pStyle w:val="Cabealho"/>
+      <w:jc w:val="center"/>
+      <w:rPr>
+        <w:sz w:val="36"/>
+        <w:u w:val="single"/>
+        <w:lang w:val="pt-PT"/>
+      </w:rPr>
+    </w:pPr>
+    <w:r>
+      <w:rPr>
+        <w:sz w:val="36"/>
+        <w:u w:val="single"/>
+        <w:lang w:val="pt-PT"/>
+      </w:rPr>
+      <w:t>R</w:t>
+    </w:r>
+    <w:r>
+      <w:rPr>
+        <w:sz w:val="36"/>
+        <w:u w:val="single"/>
+        <w:lang w:val="pt-PT"/>
+      </w:rPr>
+      <w:t xml:space="preserve">elatório IRC – Laboratório </w:t>
+    </w:r>
+    <w:r>
+      <w:rPr>
+        <w:sz w:val="36"/>
+        <w:u w:val="single"/>
+        <w:lang w:val="pt-PT"/>
+      </w:rPr>
+      <w:t>Network</w:t>
+    </w:r>
+  </w:p>
+  <w:p>
+    <w:pPr>
+      <w:pStyle w:val="Cabealho"/>
+      <w:jc w:val="center"/>
+      <w:rPr>
+        <w:lang w:val="pt-PT"/>
+      </w:rPr>
+    </w:pPr>
+    <w:r>
+      <w:rPr>
+        <w:lang w:val="pt-PT"/>
+      </w:rPr>
+      <w:t>Introdução a Redes de Computadores, IST</w:t>
+    </w:r>
+  </w:p>
+  <w:p>
+    <w:pPr>
+      <w:pStyle w:val="Cabealho"/>
+      <w:rPr>
+        <w:lang w:val="pt-PT"/>
+      </w:rPr>
+    </w:pPr>
+  </w:p>
+</w:hdr>
+</file>
+
 <file path=word/styles.xml><?xml version="1.0" encoding="utf-8"?>
-<w:styles xmlns:mc="http://schemas.openxmlformats.org/markup-compatibility/2006" xmlns:r="http://schemas.openxmlformats.org/officeDocument/2006/relationships" xmlns:w="http://schemas.openxmlformats.org/wordprocessingml/2006/main" xmlns:w14="http://schemas.microsoft.com/office/word/2010/wordml" xmlns:w15="http://schemas.microsoft.com/office/word/2012/wordml" mc:Ignorable="w14 w15">
+<w:styles xmlns:mc="http://schemas.openxmlformats.org/markup-compatibility/2006" xmlns:r="http://schemas.openxmlformats.org/officeDocument/2006/relationships" xmlns:w="http://schemas.openxmlformats.org/wordprocessingml/2006/main" xmlns:w14="http://schemas.microsoft.com/office/word/2010/wordml" xmlns:w15="http://schemas.microsoft.com/office/word/2012/wordml" xmlns:w16cid="http://schemas.microsoft.com/office/word/2016/wordml/cid" xmlns:w16se="http://schemas.microsoft.com/office/word/2015/wordml/symex" mc:Ignorable="w14 w15 w16se w16cid">
   <w:docDefaults>
     <w:rPrDefault>
       <w:rPr>
@@ -424,7 +667,7 @@
     </w:rPrDefault>
     <w:pPrDefault/>
   </w:docDefaults>
-  <w:latentStyles w:defLockedState="0" w:defUIPriority="99" w:defSemiHidden="0" w:defUnhideWhenUsed="0" w:defQFormat="0" w:count="382">
+  <w:latentStyles w:defLockedState="0" w:defUIPriority="99" w:defSemiHidden="0" w:defUnhideWhenUsed="0" w:defQFormat="0" w:count="375">
     <w:lsdException w:name="Normal" w:uiPriority="0" w:qFormat="1"/>
     <w:lsdException w:name="heading 1" w:uiPriority="9" w:qFormat="1"/>
     <w:lsdException w:name="heading 2" w:semiHidden="1" w:uiPriority="9" w:unhideWhenUsed="1" w:qFormat="1"/>
@@ -581,15 +824,6 @@
     <w:lsdException w:name="Balloon Text" w:semiHidden="1" w:unhideWhenUsed="1"/>
     <w:lsdException w:name="Table Grid" w:uiPriority="39"/>
     <w:lsdException w:name="Table Theme" w:semiHidden="1" w:unhideWhenUsed="1"/>
-    <w:lsdException w:name="Note Level 1" w:semiHidden="1" w:unhideWhenUsed="1"/>
-    <w:lsdException w:name="Note Level 2" w:semiHidden="1" w:unhideWhenUsed="1"/>
-    <w:lsdException w:name="Note Level 3" w:semiHidden="1" w:unhideWhenUsed="1"/>
-    <w:lsdException w:name="Note Level 4" w:semiHidden="1" w:unhideWhenUsed="1"/>
-    <w:lsdException w:name="Note Level 5" w:semiHidden="1" w:unhideWhenUsed="1"/>
-    <w:lsdException w:name="Note Level 6" w:semiHidden="1" w:unhideWhenUsed="1"/>
-    <w:lsdException w:name="Note Level 7" w:semiHidden="1" w:unhideWhenUsed="1"/>
-    <w:lsdException w:name="Note Level 8" w:semiHidden="1" w:unhideWhenUsed="1"/>
-    <w:lsdException w:name="Note Level 9" w:semiHidden="1" w:unhideWhenUsed="1"/>
     <w:lsdException w:name="Placeholder Text" w:semiHidden="1"/>
     <w:lsdException w:name="No Spacing" w:uiPriority="1" w:qFormat="1"/>
     <w:lsdException w:name="Light Shading" w:uiPriority="60"/>
@@ -812,13 +1046,13 @@
     <w:name w:val="Normal"/>
     <w:qFormat/>
   </w:style>
-  <w:style w:type="character" w:default="1" w:styleId="DefaultParagraphFont">
+  <w:style w:type="character" w:default="1" w:styleId="Tipodeletrapredefinidodopargrafo">
     <w:name w:val="Default Paragraph Font"/>
     <w:uiPriority w:val="1"/>
     <w:semiHidden/>
     <w:unhideWhenUsed/>
   </w:style>
-  <w:style w:type="table" w:default="1" w:styleId="TableNormal">
+  <w:style w:type="table" w:default="1" w:styleId="Tabelanormal">
     <w:name w:val="Normal Table"/>
     <w:uiPriority w:val="99"/>
     <w:semiHidden/>
@@ -833,11 +1067,53 @@
       </w:tblCellMar>
     </w:tblPr>
   </w:style>
-  <w:style w:type="numbering" w:default="1" w:styleId="NoList">
+  <w:style w:type="numbering" w:default="1" w:styleId="Semlista">
     <w:name w:val="No List"/>
     <w:uiPriority w:val="99"/>
     <w:semiHidden/>
     <w:unhideWhenUsed/>
+  </w:style>
+  <w:style w:type="paragraph" w:styleId="Cabealho">
+    <w:name w:val="header"/>
+    <w:basedOn w:val="Normal"/>
+    <w:link w:val="CabealhoCarter"/>
+    <w:uiPriority w:val="99"/>
+    <w:unhideWhenUsed/>
+    <w:rsid w:val="00670966"/>
+    <w:pPr>
+      <w:tabs>
+        <w:tab w:val="center" w:pos="4419"/>
+        <w:tab w:val="right" w:pos="8838"/>
+      </w:tabs>
+    </w:pPr>
+  </w:style>
+  <w:style w:type="character" w:customStyle="1" w:styleId="CabealhoCarter">
+    <w:name w:val="Cabeçalho Caráter"/>
+    <w:basedOn w:val="Tipodeletrapredefinidodopargrafo"/>
+    <w:link w:val="Cabealho"/>
+    <w:uiPriority w:val="99"/>
+    <w:rsid w:val="00670966"/>
+  </w:style>
+  <w:style w:type="paragraph" w:styleId="Rodap">
+    <w:name w:val="footer"/>
+    <w:basedOn w:val="Normal"/>
+    <w:link w:val="RodapCarter"/>
+    <w:uiPriority w:val="99"/>
+    <w:unhideWhenUsed/>
+    <w:rsid w:val="00670966"/>
+    <w:pPr>
+      <w:tabs>
+        <w:tab w:val="center" w:pos="4419"/>
+        <w:tab w:val="right" w:pos="8838"/>
+      </w:tabs>
+    </w:pPr>
+  </w:style>
+  <w:style w:type="character" w:customStyle="1" w:styleId="RodapCarter">
+    <w:name w:val="Rodapé Caráter"/>
+    <w:basedOn w:val="Tipodeletrapredefinidodopargrafo"/>
+    <w:link w:val="Rodap"/>
+    <w:uiPriority w:val="99"/>
+    <w:rsid w:val="00670966"/>
   </w:style>
 </w:styles>
 </file>

</xml_diff>

<commit_message>
update relatorio lab Network
</commit_message>
<xml_diff>
--- a/LabNetwork/IRC-NETWORKLAB.docx
+++ b/LabNetwork/IRC-NETWORKLAB.docx
@@ -58,8 +58,6 @@
         </w:rPr>
         <w:t>- Bernardo Valente, nº87521</w:t>
       </w:r>
-      <w:bookmarkStart w:id="0" w:name="_GoBack"/>
-      <w:bookmarkEnd w:id="0"/>
     </w:p>
     <w:p>
       <w:pPr>
@@ -125,7 +123,19 @@
         <w:rPr>
           <w:lang w:val="pt-PT"/>
         </w:rPr>
-        <w:t xml:space="preserve">A rede disponibilizada pelo professor no inicio da atividade laboratorial consistia em 3 roteadores </w:t>
+        <w:t xml:space="preserve">A rede disponibilizada pelo professor no inicio da atividade laboratorial consistia em 3 </w:t>
+      </w:r>
+      <w:r>
+        <w:rPr>
+          <w:lang w:val="pt-PT"/>
+        </w:rPr>
+        <w:t>routers</w:t>
+      </w:r>
+      <w:r>
+        <w:rPr>
+          <w:lang w:val="pt-PT"/>
+        </w:rPr>
+        <w:t xml:space="preserve"> </w:t>
       </w:r>
       <w:proofErr w:type="spellStart"/>
       <w:r>
@@ -157,7 +167,7 @@
       <w:r>
         <w:rPr>
           <w:noProof/>
-          <w:lang w:eastAsia="en-GB"/>
+          <w:lang w:val="pt-PT" w:eastAsia="en-GB"/>
         </w:rPr>
         <w:drawing>
           <wp:inline distT="0" distB="0" distL="0" distR="0" wp14:anchorId="3E76D291" wp14:editId="6F78E435">
@@ -175,7 +185,7 @@
                     <pic:cNvPicPr/>
                   </pic:nvPicPr>
                   <pic:blipFill>
-                    <a:blip r:embed="rId6">
+                    <a:blip r:embed="rId7">
                       <a:extLst>
                         <a:ext uri="{28A0092B-C50C-407E-A947-70E740481C1C}">
                           <a14:useLocalDpi xmlns:a14="http://schemas.microsoft.com/office/drawing/2010/main" val="0"/>
@@ -255,199 +265,1967 @@
           <w:lang w:val="pt-PT"/>
         </w:rPr>
       </w:pPr>
-    </w:p>
-    <w:p>
-      <w:pPr>
+      <w:r>
+        <w:rPr>
+          <w:noProof/>
+          <w:lang w:val="pt-PT"/>
+        </w:rPr>
+        <mc:AlternateContent>
+          <mc:Choice Requires="wps">
+            <w:drawing>
+              <wp:anchor distT="45720" distB="45720" distL="114300" distR="114300" simplePos="0" relativeHeight="251663360" behindDoc="0" locked="0" layoutInCell="1" allowOverlap="1" wp14:anchorId="35F52672" wp14:editId="04F8C7BF">
+                <wp:simplePos x="0" y="0"/>
+                <wp:positionH relativeFrom="margin">
+                  <wp:align>right</wp:align>
+                </wp:positionH>
+                <wp:positionV relativeFrom="paragraph">
+                  <wp:posOffset>127966</wp:posOffset>
+                </wp:positionV>
+                <wp:extent cx="1383030" cy="1404620"/>
+                <wp:effectExtent l="0" t="0" r="26670" b="17145"/>
+                <wp:wrapSquare wrapText="bothSides"/>
+                <wp:docPr id="3" name="Caixa de Texto 2"/>
+                <wp:cNvGraphicFramePr>
+                  <a:graphicFrameLocks xmlns:a="http://schemas.openxmlformats.org/drawingml/2006/main"/>
+                </wp:cNvGraphicFramePr>
+                <a:graphic xmlns:a="http://schemas.openxmlformats.org/drawingml/2006/main">
+                  <a:graphicData uri="http://schemas.microsoft.com/office/word/2010/wordprocessingShape">
+                    <wps:wsp>
+                      <wps:cNvSpPr txBox="1">
+                        <a:spLocks noChangeArrowheads="1"/>
+                      </wps:cNvSpPr>
+                      <wps:spPr bwMode="auto">
+                        <a:xfrm>
+                          <a:off x="0" y="0"/>
+                          <a:ext cx="1383030" cy="1404620"/>
+                        </a:xfrm>
+                        <a:prstGeom prst="rect">
+                          <a:avLst/>
+                        </a:prstGeom>
+                        <a:solidFill>
+                          <a:srgbClr val="FFFFFF"/>
+                        </a:solidFill>
+                        <a:ln w="9525">
+                          <a:solidFill>
+                            <a:srgbClr val="000000"/>
+                          </a:solidFill>
+                          <a:miter lim="800000"/>
+                          <a:headEnd/>
+                          <a:tailEnd/>
+                        </a:ln>
+                      </wps:spPr>
+                      <wps:txbx>
+                        <w:txbxContent>
+                          <w:p>
+                            <w:pPr>
+                              <w:rPr>
+                                <w:b/>
+                              </w:rPr>
+                            </w:pPr>
+                            <w:proofErr w:type="spellStart"/>
+                            <w:r>
+                              <w:rPr>
+                                <w:b/>
+                              </w:rPr>
+                              <w:t>MikroTik</w:t>
+                            </w:r>
+                            <w:proofErr w:type="spellEnd"/>
+                            <w:r>
+                              <w:rPr>
+                                <w:b/>
+                              </w:rPr>
+                              <w:t xml:space="preserve"> C</w:t>
+                            </w:r>
+                          </w:p>
+                          <w:p>
+                            <w:r>
+                              <w:t>Eth2</w:t>
+                            </w:r>
+                            <w:r>
+                              <w:t xml:space="preserve"> -</w:t>
+                            </w:r>
+                            <w:r>
+                              <w:t>10.0.2.3</w:t>
+                            </w:r>
+                            <w:r>
+                              <w:t>/24</w:t>
+                            </w:r>
+                          </w:p>
+                          <w:p>
+                            <w:r>
+                              <w:t>Eth</w:t>
+                            </w:r>
+                            <w:r>
+                              <w:t>3</w:t>
+                            </w:r>
+                            <w:r>
+                              <w:t xml:space="preserve"> - </w:t>
+                            </w:r>
+                            <w:r>
+                              <w:t>10.0.1.3/24</w:t>
+                            </w:r>
+                          </w:p>
+                          <w:p>
+                            <w:r>
+                              <w:t>Eth4</w:t>
+                            </w:r>
+                            <w:r>
+                              <w:t xml:space="preserve"> -</w:t>
+                            </w:r>
+                            <w:r>
+                              <w:t>10.0.30</w:t>
+                            </w:r>
+                            <w:r>
+                              <w:t>.</w:t>
+                            </w:r>
+                            <w:r>
+                              <w:t>3</w:t>
+                            </w:r>
+                            <w:r>
+                              <w:t>/24</w:t>
+                            </w:r>
+                          </w:p>
+                          <w:p/>
+                        </w:txbxContent>
+                      </wps:txbx>
+                      <wps:bodyPr rot="0" vert="horz" wrap="square" lIns="91440" tIns="45720" rIns="91440" bIns="45720" anchor="t" anchorCtr="0">
+                        <a:spAutoFit/>
+                      </wps:bodyPr>
+                    </wps:wsp>
+                  </a:graphicData>
+                </a:graphic>
+                <wp14:sizeRelH relativeFrom="margin">
+                  <wp14:pctWidth>0</wp14:pctWidth>
+                </wp14:sizeRelH>
+                <wp14:sizeRelV relativeFrom="margin">
+                  <wp14:pctHeight>20000</wp14:pctHeight>
+                </wp14:sizeRelV>
+              </wp:anchor>
+            </w:drawing>
+          </mc:Choice>
+          <mc:Fallback>
+            <w:pict>
+              <v:shapetype w14:anchorId="35F52672" id="_x0000_t202" coordsize="21600,21600" o:spt="202" path="m,l,21600r21600,l21600,xe">
+                <v:stroke joinstyle="miter"/>
+                <v:path gradientshapeok="t" o:connecttype="rect"/>
+              </v:shapetype>
+              <v:shape id="Caixa de Texto 2" o:spid="_x0000_s1026" type="#_x0000_t202" style="position:absolute;margin-left:57.7pt;margin-top:10.1pt;width:108.9pt;height:110.6pt;z-index:251663360;visibility:visible;mso-wrap-style:square;mso-width-percent:0;mso-height-percent:200;mso-wrap-distance-left:9pt;mso-wrap-distance-top:3.6pt;mso-wrap-distance-right:9pt;mso-wrap-distance-bottom:3.6pt;mso-position-horizontal:right;mso-position-horizontal-relative:margin;mso-position-vertical:absolute;mso-position-vertical-relative:text;mso-width-percent:0;mso-height-percent:200;mso-width-relative:margin;mso-height-relative:margin;v-text-anchor:top" o:gfxdata="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">
+                <v:textbox style="mso-fit-shape-to-text:t">
+                  <w:txbxContent>
+                    <w:p>
+                      <w:pPr>
+                        <w:rPr>
+                          <w:b/>
+                        </w:rPr>
+                      </w:pPr>
+                      <w:proofErr w:type="spellStart"/>
+                      <w:r>
+                        <w:rPr>
+                          <w:b/>
+                        </w:rPr>
+                        <w:t>MikroTik</w:t>
+                      </w:r>
+                      <w:proofErr w:type="spellEnd"/>
+                      <w:r>
+                        <w:rPr>
+                          <w:b/>
+                        </w:rPr>
+                        <w:t xml:space="preserve"> C</w:t>
+                      </w:r>
+                    </w:p>
+                    <w:p>
+                      <w:r>
+                        <w:t>Eth2</w:t>
+                      </w:r>
+                      <w:r>
+                        <w:t xml:space="preserve"> -</w:t>
+                      </w:r>
+                      <w:r>
+                        <w:t>10.0.2.3</w:t>
+                      </w:r>
+                      <w:r>
+                        <w:t>/24</w:t>
+                      </w:r>
+                    </w:p>
+                    <w:p>
+                      <w:r>
+                        <w:t>Eth</w:t>
+                      </w:r>
+                      <w:r>
+                        <w:t>3</w:t>
+                      </w:r>
+                      <w:r>
+                        <w:t xml:space="preserve"> - </w:t>
+                      </w:r>
+                      <w:r>
+                        <w:t>10.0.1.3/24</w:t>
+                      </w:r>
+                    </w:p>
+                    <w:p>
+                      <w:r>
+                        <w:t>Eth4</w:t>
+                      </w:r>
+                      <w:r>
+                        <w:t xml:space="preserve"> -</w:t>
+                      </w:r>
+                      <w:r>
+                        <w:t>10.0.30</w:t>
+                      </w:r>
+                      <w:r>
+                        <w:t>.</w:t>
+                      </w:r>
+                      <w:r>
+                        <w:t>3</w:t>
+                      </w:r>
+                      <w:r>
+                        <w:t>/24</w:t>
+                      </w:r>
+                    </w:p>
+                    <w:p/>
+                  </w:txbxContent>
+                </v:textbox>
+                <w10:wrap type="square" anchorx="margin"/>
+              </v:shape>
+            </w:pict>
+          </mc:Fallback>
+        </mc:AlternateContent>
+      </w:r>
+      <w:r>
+        <w:rPr>
+          <w:noProof/>
+          <w:lang w:val="pt-PT"/>
+        </w:rPr>
+        <mc:AlternateContent>
+          <mc:Choice Requires="wps">
+            <w:drawing>
+              <wp:anchor distT="45720" distB="45720" distL="114300" distR="114300" simplePos="0" relativeHeight="251659264" behindDoc="0" locked="0" layoutInCell="1" allowOverlap="1" wp14:anchorId="67EF8448" wp14:editId="72AFB342">
+                <wp:simplePos x="0" y="0"/>
+                <wp:positionH relativeFrom="margin">
+                  <wp:align>left</wp:align>
+                </wp:positionH>
+                <wp:positionV relativeFrom="paragraph">
+                  <wp:posOffset>127635</wp:posOffset>
+                </wp:positionV>
+                <wp:extent cx="1605915" cy="1404620"/>
+                <wp:effectExtent l="0" t="0" r="13335" b="17145"/>
+                <wp:wrapSquare wrapText="bothSides"/>
+                <wp:docPr id="217" name="Caixa de Texto 2"/>
+                <wp:cNvGraphicFramePr>
+                  <a:graphicFrameLocks xmlns:a="http://schemas.openxmlformats.org/drawingml/2006/main"/>
+                </wp:cNvGraphicFramePr>
+                <a:graphic xmlns:a="http://schemas.openxmlformats.org/drawingml/2006/main">
+                  <a:graphicData uri="http://schemas.microsoft.com/office/word/2010/wordprocessingShape">
+                    <wps:wsp>
+                      <wps:cNvSpPr txBox="1">
+                        <a:spLocks noChangeArrowheads="1"/>
+                      </wps:cNvSpPr>
+                      <wps:spPr bwMode="auto">
+                        <a:xfrm>
+                          <a:off x="0" y="0"/>
+                          <a:ext cx="1605915" cy="1404620"/>
+                        </a:xfrm>
+                        <a:prstGeom prst="rect">
+                          <a:avLst/>
+                        </a:prstGeom>
+                        <a:solidFill>
+                          <a:srgbClr val="FFFFFF"/>
+                        </a:solidFill>
+                        <a:ln w="9525">
+                          <a:solidFill>
+                            <a:srgbClr val="000000"/>
+                          </a:solidFill>
+                          <a:miter lim="800000"/>
+                          <a:headEnd/>
+                          <a:tailEnd/>
+                        </a:ln>
+                      </wps:spPr>
+                      <wps:txbx>
+                        <w:txbxContent>
+                          <w:p>
+                            <w:pPr>
+                              <w:rPr>
+                                <w:b/>
+                              </w:rPr>
+                            </w:pPr>
+                            <w:proofErr w:type="spellStart"/>
+                            <w:r>
+                              <w:rPr>
+                                <w:b/>
+                              </w:rPr>
+                              <w:t>MikroTik</w:t>
+                            </w:r>
+                            <w:proofErr w:type="spellEnd"/>
+                            <w:r>
+                              <w:rPr>
+                                <w:b/>
+                              </w:rPr>
+                              <w:t xml:space="preserve"> A</w:t>
+                            </w:r>
+                          </w:p>
+                          <w:p>
+                            <w:r>
+                              <w:t>Eth2 - 10.0.0.255/24</w:t>
+                            </w:r>
+                          </w:p>
+                          <w:p>
+                            <w:r>
+                              <w:t>Eth3 -10.0.1.0/24</w:t>
+                            </w:r>
+                          </w:p>
+                          <w:p>
+                            <w:r>
+                              <w:t>Eth4</w:t>
+                            </w:r>
+                            <w:r>
+                              <w:t xml:space="preserve"> -10.0.10</w:t>
+                            </w:r>
+                            <w:r>
+                              <w:t>.1</w:t>
+                            </w:r>
+                            <w:r>
+                              <w:t>/24</w:t>
+                            </w:r>
+                          </w:p>
+                          <w:p>
+                            <w:r>
+                              <w:t>Eth5</w:t>
+                            </w:r>
+                            <w:r>
+                              <w:t xml:space="preserve"> -172.20.34.56/24</w:t>
+                            </w:r>
+                          </w:p>
+                        </w:txbxContent>
+                      </wps:txbx>
+                      <wps:bodyPr rot="0" vert="horz" wrap="square" lIns="91440" tIns="45720" rIns="91440" bIns="45720" anchor="t" anchorCtr="0">
+                        <a:spAutoFit/>
+                      </wps:bodyPr>
+                    </wps:wsp>
+                  </a:graphicData>
+                </a:graphic>
+                <wp14:sizeRelH relativeFrom="margin">
+                  <wp14:pctWidth>0</wp14:pctWidth>
+                </wp14:sizeRelH>
+                <wp14:sizeRelV relativeFrom="margin">
+                  <wp14:pctHeight>20000</wp14:pctHeight>
+                </wp14:sizeRelV>
+              </wp:anchor>
+            </w:drawing>
+          </mc:Choice>
+          <mc:Fallback>
+            <w:pict>
+              <v:shape w14:anchorId="67EF8448" id="_x0000_s1027" type="#_x0000_t202" style="position:absolute;margin-left:0;margin-top:10.05pt;width:126.45pt;height:110.6pt;z-index:251659264;visibility:visible;mso-wrap-style:square;mso-width-percent:0;mso-height-percent:200;mso-wrap-distance-left:9pt;mso-wrap-distance-top:3.6pt;mso-wrap-distance-right:9pt;mso-wrap-distance-bottom:3.6pt;mso-position-horizontal:left;mso-position-horizontal-relative:margin;mso-position-vertical:absolute;mso-position-vertical-relative:text;mso-width-percent:0;mso-height-percent:200;mso-width-relative:margin;mso-height-relative:margin;v-text-anchor:top" o:gfxdata="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">
+                <v:textbox style="mso-fit-shape-to-text:t">
+                  <w:txbxContent>
+                    <w:p>
+                      <w:pPr>
+                        <w:rPr>
+                          <w:b/>
+                        </w:rPr>
+                      </w:pPr>
+                      <w:proofErr w:type="spellStart"/>
+                      <w:r>
+                        <w:rPr>
+                          <w:b/>
+                        </w:rPr>
+                        <w:t>MikroTik</w:t>
+                      </w:r>
+                      <w:proofErr w:type="spellEnd"/>
+                      <w:r>
+                        <w:rPr>
+                          <w:b/>
+                        </w:rPr>
+                        <w:t xml:space="preserve"> A</w:t>
+                      </w:r>
+                    </w:p>
+                    <w:p>
+                      <w:r>
+                        <w:t>Eth2 - 10.0.0.255/24</w:t>
+                      </w:r>
+                    </w:p>
+                    <w:p>
+                      <w:r>
+                        <w:t>Eth3 -10.0.1.0/24</w:t>
+                      </w:r>
+                    </w:p>
+                    <w:p>
+                      <w:r>
+                        <w:t>Eth4</w:t>
+                      </w:r>
+                      <w:r>
+                        <w:t xml:space="preserve"> -10.0.10</w:t>
+                      </w:r>
+                      <w:r>
+                        <w:t>.1</w:t>
+                      </w:r>
+                      <w:r>
+                        <w:t>/24</w:t>
+                      </w:r>
+                    </w:p>
+                    <w:p>
+                      <w:r>
+                        <w:t>Eth5</w:t>
+                      </w:r>
+                      <w:r>
+                        <w:t xml:space="preserve"> -172.20.34.56/24</w:t>
+                      </w:r>
+                    </w:p>
+                  </w:txbxContent>
+                </v:textbox>
+                <w10:wrap type="square" anchorx="margin"/>
+              </v:shape>
+            </w:pict>
+          </mc:Fallback>
+        </mc:AlternateContent>
+      </w:r>
+      <w:r>
+        <w:rPr>
+          <w:noProof/>
+          <w:lang w:val="pt-PT"/>
+        </w:rPr>
+        <mc:AlternateContent>
+          <mc:Choice Requires="wps">
+            <w:drawing>
+              <wp:anchor distT="45720" distB="45720" distL="114300" distR="114300" simplePos="0" relativeHeight="251661312" behindDoc="0" locked="0" layoutInCell="1" allowOverlap="1" wp14:anchorId="04C1ABB8" wp14:editId="374A885E">
+                <wp:simplePos x="0" y="0"/>
+                <wp:positionH relativeFrom="margin">
+                  <wp:align>center</wp:align>
+                </wp:positionH>
+                <wp:positionV relativeFrom="paragraph">
+                  <wp:posOffset>113665</wp:posOffset>
+                </wp:positionV>
+                <wp:extent cx="1526540" cy="1404620"/>
+                <wp:effectExtent l="0" t="0" r="16510" b="17145"/>
+                <wp:wrapSquare wrapText="bothSides"/>
+                <wp:docPr id="2" name="Caixa de Texto 2"/>
+                <wp:cNvGraphicFramePr>
+                  <a:graphicFrameLocks xmlns:a="http://schemas.openxmlformats.org/drawingml/2006/main"/>
+                </wp:cNvGraphicFramePr>
+                <a:graphic xmlns:a="http://schemas.openxmlformats.org/drawingml/2006/main">
+                  <a:graphicData uri="http://schemas.microsoft.com/office/word/2010/wordprocessingShape">
+                    <wps:wsp>
+                      <wps:cNvSpPr txBox="1">
+                        <a:spLocks noChangeArrowheads="1"/>
+                      </wps:cNvSpPr>
+                      <wps:spPr bwMode="auto">
+                        <a:xfrm>
+                          <a:off x="0" y="0"/>
+                          <a:ext cx="1526540" cy="1404620"/>
+                        </a:xfrm>
+                        <a:prstGeom prst="rect">
+                          <a:avLst/>
+                        </a:prstGeom>
+                        <a:solidFill>
+                          <a:srgbClr val="FFFFFF"/>
+                        </a:solidFill>
+                        <a:ln w="9525">
+                          <a:solidFill>
+                            <a:srgbClr val="000000"/>
+                          </a:solidFill>
+                          <a:miter lim="800000"/>
+                          <a:headEnd/>
+                          <a:tailEnd/>
+                        </a:ln>
+                      </wps:spPr>
+                      <wps:txbx>
+                        <w:txbxContent>
+                          <w:p>
+                            <w:pPr>
+                              <w:rPr>
+                                <w:b/>
+                              </w:rPr>
+                            </w:pPr>
+                            <w:proofErr w:type="spellStart"/>
+                            <w:r>
+                              <w:rPr>
+                                <w:b/>
+                              </w:rPr>
+                              <w:t>MikroTik</w:t>
+                            </w:r>
+                            <w:proofErr w:type="spellEnd"/>
+                            <w:r>
+                              <w:rPr>
+                                <w:b/>
+                              </w:rPr>
+                              <w:t xml:space="preserve"> B </w:t>
+                            </w:r>
+                          </w:p>
+                          <w:p>
+                            <w:r>
+                              <w:t>Eth2</w:t>
+                            </w:r>
+                            <w:r>
+                              <w:t xml:space="preserve"> -</w:t>
+                            </w:r>
+                            <w:r>
+                              <w:t>10.0.2.2/24</w:t>
+                            </w:r>
+                          </w:p>
+                          <w:p>
+                            <w:r>
+                              <w:t>Eth</w:t>
+                            </w:r>
+                            <w:r>
+                              <w:t>3</w:t>
+                            </w:r>
+                            <w:r>
+                              <w:t xml:space="preserve"> - </w:t>
+                            </w:r>
+                            <w:r>
+                              <w:t>10.0.0.2</w:t>
+                            </w:r>
+                            <w:r>
+                              <w:t>/24</w:t>
+                            </w:r>
+                          </w:p>
+                          <w:p>
+                            <w:r>
+                              <w:t>Eth4</w:t>
+                            </w:r>
+                            <w:r>
+                              <w:t xml:space="preserve"> -</w:t>
+                            </w:r>
+                            <w:r>
+                              <w:t>10.0.2</w:t>
+                            </w:r>
+                            <w:r>
+                              <w:t>0.</w:t>
+                            </w:r>
+                            <w:r>
+                              <w:t>2</w:t>
+                            </w:r>
+                            <w:r>
+                              <w:t>/24</w:t>
+                            </w:r>
+                          </w:p>
+                          <w:p>
+                            <w:r>
+                              <w:t>Eth5</w:t>
+                            </w:r>
+                            <w:r>
+                              <w:t xml:space="preserve"> -</w:t>
+                            </w:r>
+                            <w:r>
+                              <w:t>10.0.200.2/</w:t>
+                            </w:r>
+                            <w:r>
+                              <w:t>24</w:t>
+                            </w:r>
+                          </w:p>
+                        </w:txbxContent>
+                      </wps:txbx>
+                      <wps:bodyPr rot="0" vert="horz" wrap="square" lIns="91440" tIns="45720" rIns="91440" bIns="45720" anchor="t" anchorCtr="0">
+                        <a:spAutoFit/>
+                      </wps:bodyPr>
+                    </wps:wsp>
+                  </a:graphicData>
+                </a:graphic>
+                <wp14:sizeRelH relativeFrom="margin">
+                  <wp14:pctWidth>0</wp14:pctWidth>
+                </wp14:sizeRelH>
+                <wp14:sizeRelV relativeFrom="margin">
+                  <wp14:pctHeight>20000</wp14:pctHeight>
+                </wp14:sizeRelV>
+              </wp:anchor>
+            </w:drawing>
+          </mc:Choice>
+          <mc:Fallback>
+            <w:pict>
+              <v:shape w14:anchorId="04C1ABB8" id="_x0000_s1028" type="#_x0000_t202" style="position:absolute;margin-left:0;margin-top:8.95pt;width:120.2pt;height:110.6pt;z-index:251661312;visibility:visible;mso-wrap-style:square;mso-width-percent:0;mso-height-percent:200;mso-wrap-distance-left:9pt;mso-wrap-distance-top:3.6pt;mso-wrap-distance-right:9pt;mso-wrap-distance-bottom:3.6pt;mso-position-horizontal:center;mso-position-horizontal-relative:margin;mso-position-vertical:absolute;mso-position-vertical-relative:text;mso-width-percent:0;mso-height-percent:200;mso-width-relative:margin;mso-height-relative:margin;v-text-anchor:top" o:gfxdata="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">
+                <v:textbox style="mso-fit-shape-to-text:t">
+                  <w:txbxContent>
+                    <w:p>
+                      <w:pPr>
+                        <w:rPr>
+                          <w:b/>
+                        </w:rPr>
+                      </w:pPr>
+                      <w:proofErr w:type="spellStart"/>
+                      <w:r>
+                        <w:rPr>
+                          <w:b/>
+                        </w:rPr>
+                        <w:t>MikroTik</w:t>
+                      </w:r>
+                      <w:proofErr w:type="spellEnd"/>
+                      <w:r>
+                        <w:rPr>
+                          <w:b/>
+                        </w:rPr>
+                        <w:t xml:space="preserve"> B </w:t>
+                      </w:r>
+                    </w:p>
+                    <w:p>
+                      <w:r>
+                        <w:t>Eth2</w:t>
+                      </w:r>
+                      <w:r>
+                        <w:t xml:space="preserve"> -</w:t>
+                      </w:r>
+                      <w:r>
+                        <w:t>10.0.2.2/24</w:t>
+                      </w:r>
+                    </w:p>
+                    <w:p>
+                      <w:r>
+                        <w:t>Eth</w:t>
+                      </w:r>
+                      <w:r>
+                        <w:t>3</w:t>
+                      </w:r>
+                      <w:r>
+                        <w:t xml:space="preserve"> - </w:t>
+                      </w:r>
+                      <w:r>
+                        <w:t>10.0.0.2</w:t>
+                      </w:r>
+                      <w:r>
+                        <w:t>/24</w:t>
+                      </w:r>
+                    </w:p>
+                    <w:p>
+                      <w:r>
+                        <w:t>Eth4</w:t>
+                      </w:r>
+                      <w:r>
+                        <w:t xml:space="preserve"> -</w:t>
+                      </w:r>
+                      <w:r>
+                        <w:t>10.0.2</w:t>
+                      </w:r>
+                      <w:r>
+                        <w:t>0.</w:t>
+                      </w:r>
+                      <w:r>
+                        <w:t>2</w:t>
+                      </w:r>
+                      <w:r>
+                        <w:t>/24</w:t>
+                      </w:r>
+                    </w:p>
+                    <w:p>
+                      <w:r>
+                        <w:t>Eth5</w:t>
+                      </w:r>
+                      <w:r>
+                        <w:t xml:space="preserve"> -</w:t>
+                      </w:r>
+                      <w:r>
+                        <w:t>10.0.200.2/</w:t>
+                      </w:r>
+                      <w:r>
+                        <w:t>24</w:t>
+                      </w:r>
+                    </w:p>
+                  </w:txbxContent>
+                </v:textbox>
+                <w10:wrap type="square" anchorx="margin"/>
+              </v:shape>
+            </w:pict>
+          </mc:Fallback>
+        </mc:AlternateContent>
+      </w:r>
+    </w:p>
+    <w:p>
+      <w:pPr>
+        <w:rPr>
+          <w:lang w:val="pt-PT"/>
+        </w:rPr>
+      </w:pPr>
+    </w:p>
+    <w:p>
+      <w:pPr>
+        <w:rPr>
+          <w:lang w:val="pt-PT"/>
+        </w:rPr>
+      </w:pPr>
+    </w:p>
+    <w:p>
+      <w:pPr>
+        <w:rPr>
+          <w:lang w:val="pt-PT"/>
+        </w:rPr>
+      </w:pPr>
+    </w:p>
+    <w:p>
+      <w:pPr>
+        <w:rPr>
+          <w:lang w:val="pt-PT"/>
+        </w:rPr>
+      </w:pPr>
+    </w:p>
+    <w:p>
+      <w:pPr>
+        <w:rPr>
+          <w:lang w:val="pt-PT"/>
+        </w:rPr>
+      </w:pPr>
+    </w:p>
+    <w:p>
+      <w:pPr>
+        <w:spacing w:line="360" w:lineRule="auto"/>
+        <w:rPr>
+          <w:lang w:val="pt-PT"/>
+        </w:rPr>
+      </w:pPr>
+    </w:p>
+    <w:p>
+      <w:pPr>
+        <w:rPr>
+          <w:lang w:val="pt-PT"/>
+        </w:rPr>
+      </w:pPr>
+      <w:r>
+        <w:rPr>
+          <w:lang w:val="pt-PT"/>
+        </w:rPr>
+        <w:t>O único IP dinâmico era o eth5 do router A, esta interface estava ligada a um router com um servidor DHCP.</w:t>
+      </w:r>
+    </w:p>
+    <w:p>
+      <w:pPr>
+        <w:rPr>
+          <w:lang w:val="pt-PT"/>
+        </w:rPr>
+      </w:pPr>
+    </w:p>
+    <w:p>
+      <w:pPr>
+        <w:rPr>
+          <w:lang w:val="pt-PT"/>
+        </w:rPr>
+      </w:pPr>
+      <w:r>
+        <w:rPr>
+          <w:lang w:val="pt-PT"/>
+        </w:rPr>
+        <w:t xml:space="preserve">Com os routers e </w:t>
+      </w:r>
+      <w:proofErr w:type="spellStart"/>
+      <w:r>
+        <w:rPr>
+          <w:lang w:val="pt-PT"/>
+        </w:rPr>
+        <w:t>Pc</w:t>
+      </w:r>
+      <w:proofErr w:type="spellEnd"/>
+      <w:r>
+        <w:rPr>
+          <w:lang w:val="pt-PT"/>
+        </w:rPr>
+        <w:t xml:space="preserve"> ligados entre si com os </w:t>
+      </w:r>
+      <w:proofErr w:type="spellStart"/>
+      <w:r>
+        <w:rPr>
+          <w:lang w:val="pt-PT"/>
+        </w:rPr>
+        <w:t>IP’s</w:t>
+      </w:r>
+      <w:proofErr w:type="spellEnd"/>
+      <w:r>
+        <w:rPr>
+          <w:lang w:val="pt-PT"/>
+        </w:rPr>
+        <w:t xml:space="preserve"> definidos anteriormente não era possível ter acesso à internet. Notámos que havia problemas com os </w:t>
+      </w:r>
+      <w:proofErr w:type="spellStart"/>
+      <w:r>
+        <w:rPr>
+          <w:lang w:val="pt-PT"/>
+        </w:rPr>
+        <w:t>IP’s</w:t>
+      </w:r>
+      <w:proofErr w:type="spellEnd"/>
+      <w:r>
+        <w:rPr>
+          <w:lang w:val="pt-PT"/>
+        </w:rPr>
+        <w:t xml:space="preserve">: alguns eram inválidos e outros não pertenciam à </w:t>
+      </w:r>
+      <w:proofErr w:type="spellStart"/>
+      <w:r>
+        <w:rPr>
+          <w:lang w:val="pt-PT"/>
+        </w:rPr>
+        <w:t>subrede</w:t>
+      </w:r>
+      <w:proofErr w:type="spellEnd"/>
+      <w:r>
+        <w:rPr>
+          <w:lang w:val="pt-PT"/>
+        </w:rPr>
+        <w:t xml:space="preserve"> correta.</w:t>
+      </w:r>
+    </w:p>
+    <w:p>
+      <w:pPr>
+        <w:rPr>
+          <w:lang w:val="pt-PT"/>
+        </w:rPr>
+      </w:pPr>
+      <w:r>
+        <w:rPr>
+          <w:lang w:val="pt-PT"/>
+        </w:rPr>
+        <w:t>Para acedermos às configurações de cada router tivemos de ligar o computador à porta eth1 de cada router.</w:t>
+      </w:r>
+    </w:p>
+    <w:p>
+      <w:pPr>
+        <w:rPr>
+          <w:lang w:val="pt-PT"/>
+        </w:rPr>
+      </w:pPr>
+      <w:r>
+        <w:rPr>
+          <w:lang w:val="pt-PT"/>
+        </w:rPr>
+        <w:t xml:space="preserve">Alterámos então os </w:t>
+      </w:r>
+      <w:proofErr w:type="spellStart"/>
+      <w:r>
+        <w:rPr>
+          <w:lang w:val="pt-PT"/>
+        </w:rPr>
+        <w:t>IP’s</w:t>
+      </w:r>
+      <w:proofErr w:type="spellEnd"/>
+      <w:r>
+        <w:rPr>
+          <w:lang w:val="pt-PT"/>
+        </w:rPr>
+        <w:t xml:space="preserve"> para que estes sejam compatíveis com o mapa de rede em questão.</w:t>
+      </w:r>
+    </w:p>
+    <w:p>
+      <w:pPr>
+        <w:rPr>
+          <w:lang w:val="pt-PT"/>
+        </w:rPr>
+      </w:pPr>
+      <w:r>
+        <w:rPr>
+          <w:lang w:val="pt-PT"/>
+        </w:rPr>
+        <w:t>As alterações feitas foram:</w:t>
+      </w:r>
+    </w:p>
+    <w:p>
+      <w:pPr>
+        <w:rPr>
+          <w:lang w:val="pt-PT"/>
+        </w:rPr>
+      </w:pPr>
+    </w:p>
+    <w:p>
+      <w:pPr>
+        <w:rPr>
+          <w:lang w:val="pt-PT"/>
+        </w:rPr>
+      </w:pPr>
+      <w:r>
         <w:rPr>
           <w:b/>
+          <w:lang w:val="pt-PT"/>
+        </w:rPr>
+        <w:t>Router A eth2</w:t>
+      </w:r>
+      <w:r>
+        <w:rPr>
+          <w:lang w:val="pt-PT"/>
+        </w:rPr>
+        <w:t xml:space="preserve"> – o segmento 255 é invalido porque está reservado para </w:t>
+      </w:r>
+      <w:proofErr w:type="spellStart"/>
+      <w:r>
+        <w:rPr>
+          <w:lang w:val="pt-PT"/>
+        </w:rPr>
+        <w:t>Broadcast</w:t>
+      </w:r>
+      <w:proofErr w:type="spellEnd"/>
+      <w:r>
+        <w:rPr>
+          <w:lang w:val="pt-PT"/>
+        </w:rPr>
+        <w:t>, alterámos 255 para outro valor que seja válido</w:t>
+      </w:r>
+    </w:p>
+    <w:p>
+      <w:pPr>
+        <w:rPr>
+          <w:lang w:val="pt-PT"/>
         </w:rPr>
       </w:pPr>
       <w:r>
         <w:rPr>
           <w:b/>
-        </w:rPr>
-        <w:t>MikroTik A</w:t>
-      </w:r>
-    </w:p>
-    <w:p>
-      <w:r>
-        <w:t>Eth2 - 10.0.0.255/24</w:t>
-      </w:r>
-    </w:p>
-    <w:p>
-      <w:r>
-        <w:t>Eth3 -10.0.1.0/24</w:t>
-      </w:r>
-    </w:p>
-    <w:p>
-      <w:r>
-        <w:t>Eth4</w:t>
-      </w:r>
-      <w:r>
-        <w:t xml:space="preserve"> -10.0.10</w:t>
-      </w:r>
-      <w:r>
-        <w:t>.1</w:t>
-      </w:r>
-      <w:r>
-        <w:t>/24</w:t>
-      </w:r>
-    </w:p>
-    <w:p>
-      <w:r>
-        <w:t>Eth5</w:t>
-      </w:r>
-      <w:r>
-        <w:t xml:space="preserve"> -172.20.34.56/24</w:t>
-      </w:r>
-    </w:p>
-    <w:p/>
-    <w:p>
-      <w:pPr>
-        <w:rPr>
-          <w:b/>
-        </w:rPr>
-      </w:pPr>
-      <w:r>
-        <w:rPr>
-          <w:b/>
-        </w:rPr>
-        <w:t>MikroTik B</w:t>
-      </w:r>
-      <w:r>
-        <w:rPr>
-          <w:b/>
+          <w:lang w:val="pt-PT"/>
+        </w:rPr>
+        <w:t>Router A eth3</w:t>
+      </w:r>
+      <w:r>
+        <w:rPr>
+          <w:lang w:val="pt-PT"/>
+        </w:rPr>
+        <w:t xml:space="preserve"> – o último segmento do IP é ‘0’ e este é inválido porque está reservado para o IP da </w:t>
+      </w:r>
+      <w:proofErr w:type="spellStart"/>
+      <w:r>
+        <w:rPr>
+          <w:lang w:val="pt-PT"/>
+        </w:rPr>
+        <w:t>subrede</w:t>
+      </w:r>
+      <w:proofErr w:type="spellEnd"/>
+      <w:r>
+        <w:rPr>
+          <w:lang w:val="pt-PT"/>
+        </w:rPr>
+        <w:t>, foi alterado para outro IP.</w:t>
+      </w:r>
+    </w:p>
+    <w:p>
+      <w:pPr>
+        <w:rPr>
+          <w:lang w:val="pt-PT"/>
+        </w:rPr>
+      </w:pPr>
+    </w:p>
+    <w:p>
+      <w:pPr>
+        <w:rPr>
+          <w:lang w:val="pt-PT"/>
+        </w:rPr>
+      </w:pPr>
+      <w:r>
+        <w:rPr>
+          <w:lang w:val="pt-PT"/>
+        </w:rPr>
+        <w:t xml:space="preserve">Depois destas alterações ficámos com os seguintes </w:t>
+      </w:r>
+      <w:proofErr w:type="spellStart"/>
+      <w:r>
+        <w:rPr>
+          <w:lang w:val="pt-PT"/>
+        </w:rPr>
+        <w:t>IP’s</w:t>
+      </w:r>
+      <w:proofErr w:type="spellEnd"/>
+    </w:p>
+    <w:p>
+      <w:pPr>
+        <w:rPr>
+          <w:lang w:val="pt-PT"/>
+        </w:rPr>
+      </w:pPr>
+    </w:p>
+    <w:p>
+      <w:pPr>
+        <w:rPr>
+          <w:lang w:val="pt-PT"/>
+        </w:rPr>
+      </w:pPr>
+      <w:r>
+        <w:rPr>
+          <w:noProof/>
+          <w:lang w:val="pt-PT"/>
+        </w:rPr>
+        <mc:AlternateContent>
+          <mc:Choice Requires="wps">
+            <w:drawing>
+              <wp:anchor distT="45720" distB="45720" distL="114300" distR="114300" simplePos="0" relativeHeight="251666432" behindDoc="0" locked="0" layoutInCell="1" allowOverlap="1" wp14:anchorId="0B9210E2" wp14:editId="75B694C1">
+                <wp:simplePos x="0" y="0"/>
+                <wp:positionH relativeFrom="margin">
+                  <wp:align>left</wp:align>
+                </wp:positionH>
+                <wp:positionV relativeFrom="paragraph">
+                  <wp:posOffset>3175</wp:posOffset>
+                </wp:positionV>
+                <wp:extent cx="1605915" cy="1404620"/>
+                <wp:effectExtent l="0" t="0" r="13335" b="17145"/>
+                <wp:wrapSquare wrapText="bothSides"/>
+                <wp:docPr id="5" name="Caixa de Texto 2"/>
+                <wp:cNvGraphicFramePr>
+                  <a:graphicFrameLocks xmlns:a="http://schemas.openxmlformats.org/drawingml/2006/main"/>
+                </wp:cNvGraphicFramePr>
+                <a:graphic xmlns:a="http://schemas.openxmlformats.org/drawingml/2006/main">
+                  <a:graphicData uri="http://schemas.microsoft.com/office/word/2010/wordprocessingShape">
+                    <wps:wsp>
+                      <wps:cNvSpPr txBox="1">
+                        <a:spLocks noChangeArrowheads="1"/>
+                      </wps:cNvSpPr>
+                      <wps:spPr bwMode="auto">
+                        <a:xfrm>
+                          <a:off x="0" y="0"/>
+                          <a:ext cx="1605915" cy="1404620"/>
+                        </a:xfrm>
+                        <a:prstGeom prst="rect">
+                          <a:avLst/>
+                        </a:prstGeom>
+                        <a:solidFill>
+                          <a:srgbClr val="FFFFFF"/>
+                        </a:solidFill>
+                        <a:ln w="9525">
+                          <a:solidFill>
+                            <a:srgbClr val="000000"/>
+                          </a:solidFill>
+                          <a:miter lim="800000"/>
+                          <a:headEnd/>
+                          <a:tailEnd/>
+                        </a:ln>
+                      </wps:spPr>
+                      <wps:txbx>
+                        <w:txbxContent>
+                          <w:p>
+                            <w:pPr>
+                              <w:rPr>
+                                <w:b/>
+                              </w:rPr>
+                            </w:pPr>
+                            <w:proofErr w:type="spellStart"/>
+                            <w:r>
+                              <w:rPr>
+                                <w:b/>
+                              </w:rPr>
+                              <w:t>MikroTik</w:t>
+                            </w:r>
+                            <w:proofErr w:type="spellEnd"/>
+                            <w:r>
+                              <w:rPr>
+                                <w:b/>
+                              </w:rPr>
+                              <w:t xml:space="preserve"> A</w:t>
+                            </w:r>
+                          </w:p>
+                          <w:p>
+                            <w:r>
+                              <w:t>Eth2 - 10.0.0.</w:t>
+                            </w:r>
+                            <w:r>
+                              <w:t>4</w:t>
+                            </w:r>
+                            <w:r>
+                              <w:t>/24</w:t>
+                            </w:r>
+                          </w:p>
+                          <w:p>
+                            <w:r>
+                              <w:t>Eth3 -10.0.1.</w:t>
+                            </w:r>
+                            <w:r>
+                              <w:t>1</w:t>
+                            </w:r>
+                            <w:r>
+                              <w:t>/24</w:t>
+                            </w:r>
+                          </w:p>
+                          <w:p>
+                            <w:r>
+                              <w:t>Eth4</w:t>
+                            </w:r>
+                            <w:r>
+                              <w:t xml:space="preserve"> -10.0.10</w:t>
+                            </w:r>
+                            <w:r>
+                              <w:t>.1</w:t>
+                            </w:r>
+                            <w:r>
+                              <w:t>/24</w:t>
+                            </w:r>
+                          </w:p>
+                          <w:p>
+                            <w:r>
+                              <w:t>Eth5</w:t>
+                            </w:r>
+                            <w:r>
+                              <w:t xml:space="preserve"> -172.20.34.56/24</w:t>
+                            </w:r>
+                          </w:p>
+                        </w:txbxContent>
+                      </wps:txbx>
+                      <wps:bodyPr rot="0" vert="horz" wrap="square" lIns="91440" tIns="45720" rIns="91440" bIns="45720" anchor="t" anchorCtr="0">
+                        <a:spAutoFit/>
+                      </wps:bodyPr>
+                    </wps:wsp>
+                  </a:graphicData>
+                </a:graphic>
+                <wp14:sizeRelH relativeFrom="margin">
+                  <wp14:pctWidth>0</wp14:pctWidth>
+                </wp14:sizeRelH>
+                <wp14:sizeRelV relativeFrom="margin">
+                  <wp14:pctHeight>20000</wp14:pctHeight>
+                </wp14:sizeRelV>
+              </wp:anchor>
+            </w:drawing>
+          </mc:Choice>
+          <mc:Fallback>
+            <w:pict>
+              <v:shape w14:anchorId="0B9210E2" id="_x0000_s1029" type="#_x0000_t202" style="position:absolute;margin-left:0;margin-top:.25pt;width:126.45pt;height:110.6pt;z-index:251666432;visibility:visible;mso-wrap-style:square;mso-width-percent:0;mso-height-percent:200;mso-wrap-distance-left:9pt;mso-wrap-distance-top:3.6pt;mso-wrap-distance-right:9pt;mso-wrap-distance-bottom:3.6pt;mso-position-horizontal:left;mso-position-horizontal-relative:margin;mso-position-vertical:absolute;mso-position-vertical-relative:text;mso-width-percent:0;mso-height-percent:200;mso-width-relative:margin;mso-height-relative:margin;v-text-anchor:top" o:gfxdata="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">
+                <v:textbox style="mso-fit-shape-to-text:t">
+                  <w:txbxContent>
+                    <w:p>
+                      <w:pPr>
+                        <w:rPr>
+                          <w:b/>
+                        </w:rPr>
+                      </w:pPr>
+                      <w:proofErr w:type="spellStart"/>
+                      <w:r>
+                        <w:rPr>
+                          <w:b/>
+                        </w:rPr>
+                        <w:t>MikroTik</w:t>
+                      </w:r>
+                      <w:proofErr w:type="spellEnd"/>
+                      <w:r>
+                        <w:rPr>
+                          <w:b/>
+                        </w:rPr>
+                        <w:t xml:space="preserve"> A</w:t>
+                      </w:r>
+                    </w:p>
+                    <w:p>
+                      <w:r>
+                        <w:t>Eth2 - 10.0.0.</w:t>
+                      </w:r>
+                      <w:r>
+                        <w:t>4</w:t>
+                      </w:r>
+                      <w:r>
+                        <w:t>/24</w:t>
+                      </w:r>
+                    </w:p>
+                    <w:p>
+                      <w:r>
+                        <w:t>Eth3 -10.0.1.</w:t>
+                      </w:r>
+                      <w:r>
+                        <w:t>1</w:t>
+                      </w:r>
+                      <w:r>
+                        <w:t>/24</w:t>
+                      </w:r>
+                    </w:p>
+                    <w:p>
+                      <w:r>
+                        <w:t>Eth4</w:t>
+                      </w:r>
+                      <w:r>
+                        <w:t xml:space="preserve"> -10.0.10</w:t>
+                      </w:r>
+                      <w:r>
+                        <w:t>.1</w:t>
+                      </w:r>
+                      <w:r>
+                        <w:t>/24</w:t>
+                      </w:r>
+                    </w:p>
+                    <w:p>
+                      <w:r>
+                        <w:t>Eth5</w:t>
+                      </w:r>
+                      <w:r>
+                        <w:t xml:space="preserve"> -172.20.34.56/24</w:t>
+                      </w:r>
+                    </w:p>
+                  </w:txbxContent>
+                </v:textbox>
+                <w10:wrap type="square" anchorx="margin"/>
+              </v:shape>
+            </w:pict>
+          </mc:Fallback>
+        </mc:AlternateContent>
+      </w:r>
+      <w:r>
+        <w:rPr>
+          <w:noProof/>
+          <w:lang w:val="pt-PT"/>
+        </w:rPr>
+        <mc:AlternateContent>
+          <mc:Choice Requires="wps">
+            <w:drawing>
+              <wp:anchor distT="45720" distB="45720" distL="114300" distR="114300" simplePos="0" relativeHeight="251665408" behindDoc="0" locked="0" layoutInCell="1" allowOverlap="1" wp14:anchorId="7A6C2532" wp14:editId="0417C4AE">
+                <wp:simplePos x="0" y="0"/>
+                <wp:positionH relativeFrom="margin">
+                  <wp:align>right</wp:align>
+                </wp:positionH>
+                <wp:positionV relativeFrom="paragraph">
+                  <wp:posOffset>8365</wp:posOffset>
+                </wp:positionV>
+                <wp:extent cx="1383030" cy="1404620"/>
+                <wp:effectExtent l="0" t="0" r="26670" b="17145"/>
+                <wp:wrapSquare wrapText="bothSides"/>
+                <wp:docPr id="4" name="Caixa de Texto 2"/>
+                <wp:cNvGraphicFramePr>
+                  <a:graphicFrameLocks xmlns:a="http://schemas.openxmlformats.org/drawingml/2006/main"/>
+                </wp:cNvGraphicFramePr>
+                <a:graphic xmlns:a="http://schemas.openxmlformats.org/drawingml/2006/main">
+                  <a:graphicData uri="http://schemas.microsoft.com/office/word/2010/wordprocessingShape">
+                    <wps:wsp>
+                      <wps:cNvSpPr txBox="1">
+                        <a:spLocks noChangeArrowheads="1"/>
+                      </wps:cNvSpPr>
+                      <wps:spPr bwMode="auto">
+                        <a:xfrm>
+                          <a:off x="0" y="0"/>
+                          <a:ext cx="1383030" cy="1404620"/>
+                        </a:xfrm>
+                        <a:prstGeom prst="rect">
+                          <a:avLst/>
+                        </a:prstGeom>
+                        <a:solidFill>
+                          <a:srgbClr val="FFFFFF"/>
+                        </a:solidFill>
+                        <a:ln w="9525">
+                          <a:solidFill>
+                            <a:srgbClr val="000000"/>
+                          </a:solidFill>
+                          <a:miter lim="800000"/>
+                          <a:headEnd/>
+                          <a:tailEnd/>
+                        </a:ln>
+                      </wps:spPr>
+                      <wps:txbx>
+                        <w:txbxContent>
+                          <w:p>
+                            <w:pPr>
+                              <w:rPr>
+                                <w:b/>
+                              </w:rPr>
+                            </w:pPr>
+                            <w:proofErr w:type="spellStart"/>
+                            <w:r>
+                              <w:rPr>
+                                <w:b/>
+                              </w:rPr>
+                              <w:t>MikroTik</w:t>
+                            </w:r>
+                            <w:proofErr w:type="spellEnd"/>
+                            <w:r>
+                              <w:rPr>
+                                <w:b/>
+                              </w:rPr>
+                              <w:t xml:space="preserve"> C</w:t>
+                            </w:r>
+                          </w:p>
+                          <w:p>
+                            <w:r>
+                              <w:t>Eth2</w:t>
+                            </w:r>
+                            <w:r>
+                              <w:t xml:space="preserve"> -</w:t>
+                            </w:r>
+                            <w:r>
+                              <w:t>10.0.2.3</w:t>
+                            </w:r>
+                            <w:r>
+                              <w:t>/24</w:t>
+                            </w:r>
+                          </w:p>
+                          <w:p>
+                            <w:r>
+                              <w:t>Eth</w:t>
+                            </w:r>
+                            <w:r>
+                              <w:t>3</w:t>
+                            </w:r>
+                            <w:r>
+                              <w:t xml:space="preserve"> - </w:t>
+                            </w:r>
+                            <w:r>
+                              <w:t>10.0.1.3/24</w:t>
+                            </w:r>
+                          </w:p>
+                          <w:p>
+                            <w:r>
+                              <w:t>Eth4</w:t>
+                            </w:r>
+                            <w:r>
+                              <w:t xml:space="preserve"> -</w:t>
+                            </w:r>
+                            <w:r>
+                              <w:t>10.0.30</w:t>
+                            </w:r>
+                            <w:r>
+                              <w:t>.</w:t>
+                            </w:r>
+                            <w:r>
+                              <w:t>3</w:t>
+                            </w:r>
+                            <w:r>
+                              <w:t>/24</w:t>
+                            </w:r>
+                          </w:p>
+                          <w:p/>
+                        </w:txbxContent>
+                      </wps:txbx>
+                      <wps:bodyPr rot="0" vert="horz" wrap="square" lIns="91440" tIns="45720" rIns="91440" bIns="45720" anchor="t" anchorCtr="0">
+                        <a:spAutoFit/>
+                      </wps:bodyPr>
+                    </wps:wsp>
+                  </a:graphicData>
+                </a:graphic>
+                <wp14:sizeRelH relativeFrom="margin">
+                  <wp14:pctWidth>0</wp14:pctWidth>
+                </wp14:sizeRelH>
+                <wp14:sizeRelV relativeFrom="margin">
+                  <wp14:pctHeight>20000</wp14:pctHeight>
+                </wp14:sizeRelV>
+              </wp:anchor>
+            </w:drawing>
+          </mc:Choice>
+          <mc:Fallback>
+            <w:pict>
+              <v:shape w14:anchorId="7A6C2532" id="_x0000_s1030" type="#_x0000_t202" style="position:absolute;margin-left:57.7pt;margin-top:.65pt;width:108.9pt;height:110.6pt;z-index:251665408;visibility:visible;mso-wrap-style:square;mso-width-percent:0;mso-height-percent:200;mso-wrap-distance-left:9pt;mso-wrap-distance-top:3.6pt;mso-wrap-distance-right:9pt;mso-wrap-distance-bottom:3.6pt;mso-position-horizontal:right;mso-position-horizontal-relative:margin;mso-position-vertical:absolute;mso-position-vertical-relative:text;mso-width-percent:0;mso-height-percent:200;mso-width-relative:margin;mso-height-relative:margin;v-text-anchor:top" o:gfxdata="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">
+                <v:textbox style="mso-fit-shape-to-text:t">
+                  <w:txbxContent>
+                    <w:p>
+                      <w:pPr>
+                        <w:rPr>
+                          <w:b/>
+                        </w:rPr>
+                      </w:pPr>
+                      <w:proofErr w:type="spellStart"/>
+                      <w:r>
+                        <w:rPr>
+                          <w:b/>
+                        </w:rPr>
+                        <w:t>MikroTik</w:t>
+                      </w:r>
+                      <w:proofErr w:type="spellEnd"/>
+                      <w:r>
+                        <w:rPr>
+                          <w:b/>
+                        </w:rPr>
+                        <w:t xml:space="preserve"> C</w:t>
+                      </w:r>
+                    </w:p>
+                    <w:p>
+                      <w:r>
+                        <w:t>Eth2</w:t>
+                      </w:r>
+                      <w:r>
+                        <w:t xml:space="preserve"> -</w:t>
+                      </w:r>
+                      <w:r>
+                        <w:t>10.0.2.3</w:t>
+                      </w:r>
+                      <w:r>
+                        <w:t>/24</w:t>
+                      </w:r>
+                    </w:p>
+                    <w:p>
+                      <w:r>
+                        <w:t>Eth</w:t>
+                      </w:r>
+                      <w:r>
+                        <w:t>3</w:t>
+                      </w:r>
+                      <w:r>
+                        <w:t xml:space="preserve"> - </w:t>
+                      </w:r>
+                      <w:r>
+                        <w:t>10.0.1.3/24</w:t>
+                      </w:r>
+                    </w:p>
+                    <w:p>
+                      <w:r>
+                        <w:t>Eth4</w:t>
+                      </w:r>
+                      <w:r>
+                        <w:t xml:space="preserve"> -</w:t>
+                      </w:r>
+                      <w:r>
+                        <w:t>10.0.30</w:t>
+                      </w:r>
+                      <w:r>
+                        <w:t>.</w:t>
+                      </w:r>
+                      <w:r>
+                        <w:t>3</w:t>
+                      </w:r>
+                      <w:r>
+                        <w:t>/24</w:t>
+                      </w:r>
+                    </w:p>
+                    <w:p/>
+                  </w:txbxContent>
+                </v:textbox>
+                <w10:wrap type="square" anchorx="margin"/>
+              </v:shape>
+            </w:pict>
+          </mc:Fallback>
+        </mc:AlternateContent>
+      </w:r>
+      <w:r>
+        <w:rPr>
+          <w:noProof/>
+          <w:lang w:val="pt-PT"/>
+        </w:rPr>
+        <mc:AlternateContent>
+          <mc:Choice Requires="wps">
+            <w:drawing>
+              <wp:anchor distT="45720" distB="45720" distL="114300" distR="114300" simplePos="0" relativeHeight="251667456" behindDoc="0" locked="0" layoutInCell="1" allowOverlap="1" wp14:anchorId="428D7FDB" wp14:editId="2B9A603D">
+                <wp:simplePos x="0" y="0"/>
+                <wp:positionH relativeFrom="margin">
+                  <wp:align>center</wp:align>
+                </wp:positionH>
+                <wp:positionV relativeFrom="paragraph">
+                  <wp:posOffset>8255</wp:posOffset>
+                </wp:positionV>
+                <wp:extent cx="1526540" cy="1404620"/>
+                <wp:effectExtent l="0" t="0" r="16510" b="17145"/>
+                <wp:wrapSquare wrapText="bothSides"/>
+                <wp:docPr id="6" name="Caixa de Texto 2"/>
+                <wp:cNvGraphicFramePr>
+                  <a:graphicFrameLocks xmlns:a="http://schemas.openxmlformats.org/drawingml/2006/main"/>
+                </wp:cNvGraphicFramePr>
+                <a:graphic xmlns:a="http://schemas.openxmlformats.org/drawingml/2006/main">
+                  <a:graphicData uri="http://schemas.microsoft.com/office/word/2010/wordprocessingShape">
+                    <wps:wsp>
+                      <wps:cNvSpPr txBox="1">
+                        <a:spLocks noChangeArrowheads="1"/>
+                      </wps:cNvSpPr>
+                      <wps:spPr bwMode="auto">
+                        <a:xfrm>
+                          <a:off x="0" y="0"/>
+                          <a:ext cx="1526540" cy="1404620"/>
+                        </a:xfrm>
+                        <a:prstGeom prst="rect">
+                          <a:avLst/>
+                        </a:prstGeom>
+                        <a:solidFill>
+                          <a:srgbClr val="FFFFFF"/>
+                        </a:solidFill>
+                        <a:ln w="9525">
+                          <a:solidFill>
+                            <a:srgbClr val="000000"/>
+                          </a:solidFill>
+                          <a:miter lim="800000"/>
+                          <a:headEnd/>
+                          <a:tailEnd/>
+                        </a:ln>
+                      </wps:spPr>
+                      <wps:txbx>
+                        <w:txbxContent>
+                          <w:p>
+                            <w:pPr>
+                              <w:rPr>
+                                <w:b/>
+                              </w:rPr>
+                            </w:pPr>
+                            <w:proofErr w:type="spellStart"/>
+                            <w:r>
+                              <w:rPr>
+                                <w:b/>
+                              </w:rPr>
+                              <w:t>MikroTik</w:t>
+                            </w:r>
+                            <w:proofErr w:type="spellEnd"/>
+                            <w:r>
+                              <w:rPr>
+                                <w:b/>
+                              </w:rPr>
+                              <w:t xml:space="preserve"> B </w:t>
+                            </w:r>
+                          </w:p>
+                          <w:p>
+                            <w:r>
+                              <w:t>Eth2</w:t>
+                            </w:r>
+                            <w:r>
+                              <w:t xml:space="preserve"> -</w:t>
+                            </w:r>
+                            <w:r>
+                              <w:t>10.0.2.2/24</w:t>
+                            </w:r>
+                          </w:p>
+                          <w:p>
+                            <w:r>
+                              <w:t>Eth</w:t>
+                            </w:r>
+                            <w:r>
+                              <w:t>3</w:t>
+                            </w:r>
+                            <w:r>
+                              <w:t xml:space="preserve"> - </w:t>
+                            </w:r>
+                            <w:r>
+                              <w:t>10.0.0.2</w:t>
+                            </w:r>
+                            <w:r>
+                              <w:t>/24</w:t>
+                            </w:r>
+                          </w:p>
+                          <w:p>
+                            <w:r>
+                              <w:t>Eth4</w:t>
+                            </w:r>
+                            <w:r>
+                              <w:t xml:space="preserve"> -</w:t>
+                            </w:r>
+                            <w:r>
+                              <w:t>10.0.2</w:t>
+                            </w:r>
+                            <w:r>
+                              <w:t>0.</w:t>
+                            </w:r>
+                            <w:r>
+                              <w:t>2</w:t>
+                            </w:r>
+                            <w:r>
+                              <w:t>/24</w:t>
+                            </w:r>
+                          </w:p>
+                          <w:p>
+                            <w:r>
+                              <w:t>Eth5</w:t>
+                            </w:r>
+                            <w:r>
+                              <w:t xml:space="preserve"> -</w:t>
+                            </w:r>
+                            <w:r>
+                              <w:t>10.0.200.2/</w:t>
+                            </w:r>
+                            <w:r>
+                              <w:t>24</w:t>
+                            </w:r>
+                          </w:p>
+                        </w:txbxContent>
+                      </wps:txbx>
+                      <wps:bodyPr rot="0" vert="horz" wrap="square" lIns="91440" tIns="45720" rIns="91440" bIns="45720" anchor="t" anchorCtr="0">
+                        <a:spAutoFit/>
+                      </wps:bodyPr>
+                    </wps:wsp>
+                  </a:graphicData>
+                </a:graphic>
+                <wp14:sizeRelH relativeFrom="margin">
+                  <wp14:pctWidth>0</wp14:pctWidth>
+                </wp14:sizeRelH>
+                <wp14:sizeRelV relativeFrom="margin">
+                  <wp14:pctHeight>20000</wp14:pctHeight>
+                </wp14:sizeRelV>
+              </wp:anchor>
+            </w:drawing>
+          </mc:Choice>
+          <mc:Fallback>
+            <w:pict>
+              <v:shape w14:anchorId="428D7FDB" id="_x0000_s1031" type="#_x0000_t202" style="position:absolute;margin-left:0;margin-top:.65pt;width:120.2pt;height:110.6pt;z-index:251667456;visibility:visible;mso-wrap-style:square;mso-width-percent:0;mso-height-percent:200;mso-wrap-distance-left:9pt;mso-wrap-distance-top:3.6pt;mso-wrap-distance-right:9pt;mso-wrap-distance-bottom:3.6pt;mso-position-horizontal:center;mso-position-horizontal-relative:margin;mso-position-vertical:absolute;mso-position-vertical-relative:text;mso-width-percent:0;mso-height-percent:200;mso-width-relative:margin;mso-height-relative:margin;v-text-anchor:top" o:gfxdata="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">
+                <v:textbox style="mso-fit-shape-to-text:t">
+                  <w:txbxContent>
+                    <w:p>
+                      <w:pPr>
+                        <w:rPr>
+                          <w:b/>
+                        </w:rPr>
+                      </w:pPr>
+                      <w:proofErr w:type="spellStart"/>
+                      <w:r>
+                        <w:rPr>
+                          <w:b/>
+                        </w:rPr>
+                        <w:t>MikroTik</w:t>
+                      </w:r>
+                      <w:proofErr w:type="spellEnd"/>
+                      <w:r>
+                        <w:rPr>
+                          <w:b/>
+                        </w:rPr>
+                        <w:t xml:space="preserve"> B </w:t>
+                      </w:r>
+                    </w:p>
+                    <w:p>
+                      <w:r>
+                        <w:t>Eth2</w:t>
+                      </w:r>
+                      <w:r>
+                        <w:t xml:space="preserve"> -</w:t>
+                      </w:r>
+                      <w:r>
+                        <w:t>10.0.2.2/24</w:t>
+                      </w:r>
+                    </w:p>
+                    <w:p>
+                      <w:r>
+                        <w:t>Eth</w:t>
+                      </w:r>
+                      <w:r>
+                        <w:t>3</w:t>
+                      </w:r>
+                      <w:r>
+                        <w:t xml:space="preserve"> - </w:t>
+                      </w:r>
+                      <w:r>
+                        <w:t>10.0.0.2</w:t>
+                      </w:r>
+                      <w:r>
+                        <w:t>/24</w:t>
+                      </w:r>
+                    </w:p>
+                    <w:p>
+                      <w:r>
+                        <w:t>Eth4</w:t>
+                      </w:r>
+                      <w:r>
+                        <w:t xml:space="preserve"> -</w:t>
+                      </w:r>
+                      <w:r>
+                        <w:t>10.0.2</w:t>
+                      </w:r>
+                      <w:r>
+                        <w:t>0.</w:t>
+                      </w:r>
+                      <w:r>
+                        <w:t>2</w:t>
+                      </w:r>
+                      <w:r>
+                        <w:t>/24</w:t>
+                      </w:r>
+                    </w:p>
+                    <w:p>
+                      <w:r>
+                        <w:t>Eth5</w:t>
+                      </w:r>
+                      <w:r>
+                        <w:t xml:space="preserve"> -</w:t>
+                      </w:r>
+                      <w:r>
+                        <w:t>10.0.200.2/</w:t>
+                      </w:r>
+                      <w:r>
+                        <w:t>24</w:t>
+                      </w:r>
+                    </w:p>
+                  </w:txbxContent>
+                </v:textbox>
+                <w10:wrap type="square" anchorx="margin"/>
+              </v:shape>
+            </w:pict>
+          </mc:Fallback>
+        </mc:AlternateContent>
+      </w:r>
+    </w:p>
+    <w:p>
+      <w:pPr>
+        <w:rPr>
+          <w:lang w:val="pt-PT"/>
+        </w:rPr>
+      </w:pPr>
+    </w:p>
+    <w:p>
+      <w:pPr>
+        <w:rPr>
+          <w:lang w:val="pt-PT"/>
+        </w:rPr>
+      </w:pPr>
+    </w:p>
+    <w:p>
+      <w:pPr>
+        <w:rPr>
+          <w:lang w:val="pt-PT"/>
+        </w:rPr>
+      </w:pPr>
+    </w:p>
+    <w:p>
+      <w:pPr>
+        <w:rPr>
+          <w:lang w:val="pt-PT"/>
+        </w:rPr>
+      </w:pPr>
+    </w:p>
+    <w:p>
+      <w:pPr>
+        <w:rPr>
+          <w:lang w:val="pt-PT"/>
+        </w:rPr>
+      </w:pPr>
+    </w:p>
+    <w:p>
+      <w:pPr>
+        <w:rPr>
+          <w:lang w:val="pt-PT"/>
+        </w:rPr>
+      </w:pPr>
+    </w:p>
+    <w:p>
+      <w:pPr>
+        <w:rPr>
+          <w:lang w:val="pt-PT"/>
+        </w:rPr>
+      </w:pPr>
+      <w:r>
+        <w:rPr>
+          <w:lang w:val="pt-PT"/>
+        </w:rPr>
+        <w:t xml:space="preserve">O protocolo de </w:t>
+      </w:r>
+      <w:proofErr w:type="spellStart"/>
+      <w:r>
+        <w:rPr>
+          <w:lang w:val="pt-PT"/>
+        </w:rPr>
+        <w:t>routing</w:t>
+      </w:r>
+      <w:proofErr w:type="spellEnd"/>
+      <w:r>
+        <w:rPr>
+          <w:lang w:val="pt-PT"/>
+        </w:rPr>
+        <w:t xml:space="preserve"> utilizado foi RIP </w:t>
+      </w:r>
+      <w:proofErr w:type="gramStart"/>
+      <w:r>
+        <w:rPr>
+          <w:lang w:val="pt-PT"/>
+        </w:rPr>
+        <w:t xml:space="preserve">( </w:t>
+      </w:r>
+      <w:proofErr w:type="spellStart"/>
+      <w:r>
+        <w:rPr>
+          <w:lang w:val="pt-PT"/>
+        </w:rPr>
+        <w:t>Routing</w:t>
+      </w:r>
+      <w:proofErr w:type="spellEnd"/>
+      <w:proofErr w:type="gramEnd"/>
+      <w:r>
+        <w:rPr>
+          <w:lang w:val="pt-PT"/>
         </w:rPr>
         <w:t xml:space="preserve"> </w:t>
       </w:r>
-    </w:p>
-    <w:p>
-      <w:r>
-        <w:t>Eth2</w:t>
-      </w:r>
-      <w:r>
-        <w:t xml:space="preserve"> -</w:t>
-      </w:r>
-      <w:r>
-        <w:t>10.0.2.2/24</w:t>
-      </w:r>
-    </w:p>
-    <w:p>
-      <w:r>
-        <w:t>Eth</w:t>
-      </w:r>
-      <w:r>
-        <w:t>3</w:t>
-      </w:r>
-      <w:r>
-        <w:t xml:space="preserve"> - </w:t>
-      </w:r>
-      <w:r>
-        <w:t>10.0.0.2</w:t>
-      </w:r>
-      <w:r>
-        <w:t>/24</w:t>
-      </w:r>
-    </w:p>
-    <w:p>
-      <w:r>
-        <w:t>Eth4</w:t>
-      </w:r>
-      <w:r>
-        <w:t xml:space="preserve"> -</w:t>
-      </w:r>
-      <w:r>
-        <w:t>10.0.2</w:t>
-      </w:r>
-      <w:r>
-        <w:t>0.</w:t>
-      </w:r>
-      <w:r>
-        <w:t>2</w:t>
-      </w:r>
-      <w:r>
-        <w:t>/24</w:t>
-      </w:r>
-    </w:p>
-    <w:p>
-      <w:r>
-        <w:t>Eth5</w:t>
-      </w:r>
-      <w:r>
-        <w:t xml:space="preserve"> -</w:t>
-      </w:r>
-      <w:r>
-        <w:t>10.0.200.2/</w:t>
-      </w:r>
-      <w:r>
-        <w:t>24</w:t>
-      </w:r>
-    </w:p>
-    <w:p/>
-    <w:p>
-      <w:pPr>
-        <w:rPr>
-          <w:b/>
-        </w:rPr>
-      </w:pPr>
-      <w:r>
-        <w:rPr>
-          <w:b/>
-        </w:rPr>
-        <w:t>MikroTik C</w:t>
-      </w:r>
-    </w:p>
-    <w:p>
-      <w:r>
-        <w:t>Eth2</w:t>
-      </w:r>
-      <w:r>
-        <w:t xml:space="preserve"> -</w:t>
-      </w:r>
-      <w:r>
-        <w:t>10.0.2.3</w:t>
-      </w:r>
-      <w:r>
-        <w:t>/24</w:t>
-      </w:r>
-    </w:p>
-    <w:p>
-      <w:r>
-        <w:t>Eth</w:t>
-      </w:r>
-      <w:r>
-        <w:t>3</w:t>
-      </w:r>
-      <w:r>
-        <w:t xml:space="preserve"> - </w:t>
-      </w:r>
-      <w:r>
-        <w:t>10.0.1.3/24</w:t>
-      </w:r>
-    </w:p>
-    <w:p>
-      <w:r>
-        <w:t>Eth4</w:t>
-      </w:r>
-      <w:r>
-        <w:t xml:space="preserve"> -</w:t>
-      </w:r>
-      <w:r>
-        <w:t>10.0.30</w:t>
-      </w:r>
-      <w:r>
+      <w:proofErr w:type="spellStart"/>
+      <w:r>
+        <w:rPr>
+          <w:lang w:val="pt-PT"/>
+        </w:rPr>
+        <w:t>Information</w:t>
+      </w:r>
+      <w:proofErr w:type="spellEnd"/>
+      <w:r>
+        <w:rPr>
+          <w:lang w:val="pt-PT"/>
+        </w:rPr>
+        <w:t xml:space="preserve"> </w:t>
+      </w:r>
+      <w:proofErr w:type="spellStart"/>
+      <w:r>
+        <w:rPr>
+          <w:lang w:val="pt-PT"/>
+        </w:rPr>
+        <w:t>Protocol</w:t>
+      </w:r>
+      <w:proofErr w:type="spellEnd"/>
+      <w:r>
+        <w:rPr>
+          <w:lang w:val="pt-PT"/>
+        </w:rPr>
+        <w:t xml:space="preserve"> ).</w:t>
+      </w:r>
+    </w:p>
+    <w:p>
+      <w:pPr>
+        <w:rPr>
+          <w:lang w:val="pt-PT"/>
+        </w:rPr>
+      </w:pPr>
+      <w:r>
+        <w:rPr>
+          <w:lang w:val="pt-PT"/>
+        </w:rPr>
+        <w:t xml:space="preserve">Nas tabelas de RIP de todos os routers havia uma entrada com a rede 10.0.0.0/16, que abrangia todos os </w:t>
+      </w:r>
+      <w:proofErr w:type="spellStart"/>
+      <w:r>
+        <w:rPr>
+          <w:lang w:val="pt-PT"/>
+        </w:rPr>
+        <w:t>IP’s</w:t>
+      </w:r>
+      <w:proofErr w:type="spellEnd"/>
+      <w:r>
+        <w:rPr>
+          <w:lang w:val="pt-PT"/>
+        </w:rPr>
+        <w:t xml:space="preserve"> das interfaces que estavam ligadas entre os routers.</w:t>
+      </w:r>
+    </w:p>
+    <w:p>
+      <w:pPr>
+        <w:rPr>
+          <w:lang w:val="pt-PT"/>
+        </w:rPr>
+      </w:pPr>
+    </w:p>
+    <w:p>
+      <w:pPr>
+        <w:rPr>
+          <w:lang w:val="pt-PT"/>
+        </w:rPr>
+      </w:pPr>
+      <w:r>
+        <w:rPr>
+          <w:lang w:val="pt-PT"/>
+        </w:rPr>
+        <w:t xml:space="preserve">Voltando a ligar o computador à porta eth4 do router B configurámos um IP para o computador: </w:t>
+      </w:r>
+    </w:p>
+    <w:p>
+      <w:pPr>
+        <w:rPr>
+          <w:lang w:val="pt-PT"/>
+        </w:rPr>
+      </w:pPr>
+      <w:r>
+        <w:rPr>
+          <w:lang w:val="pt-PT"/>
+        </w:rPr>
+        <w:t>IP 10.0.20.4</w:t>
+      </w:r>
+      <w:r>
+        <w:rPr>
+          <w:lang w:val="pt-PT"/>
+        </w:rPr>
+        <w:tab/>
+      </w:r>
+      <w:proofErr w:type="spellStart"/>
+      <w:r>
+        <w:rPr>
+          <w:lang w:val="pt-PT"/>
+        </w:rPr>
+        <w:t>Mask</w:t>
+      </w:r>
+      <w:proofErr w:type="spellEnd"/>
+      <w:r>
+        <w:rPr>
+          <w:lang w:val="pt-PT"/>
+        </w:rPr>
+        <w:t xml:space="preserve"> 255.255.255.0</w:t>
+      </w:r>
+      <w:r>
+        <w:rPr>
+          <w:lang w:val="pt-PT"/>
+        </w:rPr>
+        <w:tab/>
+        <w:t>Gateway 10.0.20.2</w:t>
+      </w:r>
+    </w:p>
+    <w:p>
+      <w:pPr>
+        <w:rPr>
+          <w:lang w:val="pt-PT"/>
+        </w:rPr>
+      </w:pPr>
+    </w:p>
+    <w:p>
+      <w:pPr>
+        <w:rPr>
+          <w:lang w:val="pt-PT"/>
+        </w:rPr>
+      </w:pPr>
+      <w:r>
+        <w:rPr>
+          <w:lang w:val="pt-PT"/>
+        </w:rPr>
+        <w:t xml:space="preserve">Testámos a rede e conseguimos fazer um </w:t>
+      </w:r>
+      <w:proofErr w:type="spellStart"/>
+      <w:r>
+        <w:rPr>
+          <w:lang w:val="pt-PT"/>
+        </w:rPr>
+        <w:t>ping</w:t>
+      </w:r>
+      <w:proofErr w:type="spellEnd"/>
+      <w:r>
+        <w:rPr>
+          <w:lang w:val="pt-PT"/>
+        </w:rPr>
+        <w:t xml:space="preserve"> para o IP 8.8.8.8 (IP de DNS da Google)</w:t>
+      </w:r>
+    </w:p>
+    <w:p>
+      <w:pPr>
+        <w:rPr>
+          <w:lang w:val="pt-PT"/>
+        </w:rPr>
+      </w:pPr>
+    </w:p>
+    <w:p>
+      <w:pPr>
+        <w:rPr>
+          <w:lang w:val="pt-PT"/>
+        </w:rPr>
+      </w:pPr>
+      <w:r>
+        <w:rPr>
+          <w:lang w:val="pt-PT"/>
+        </w:rPr>
+        <w:t xml:space="preserve">Infelizmente não conseguimos por o DNS a funcionar nos routers do laboratório, pelo que apenas tínhamos acesso à internet através do computador usando </w:t>
+      </w:r>
+      <w:proofErr w:type="spellStart"/>
+      <w:r>
+        <w:rPr>
+          <w:lang w:val="pt-PT"/>
+        </w:rPr>
+        <w:t>IP’s</w:t>
+      </w:r>
+      <w:proofErr w:type="spellEnd"/>
+      <w:r>
+        <w:rPr>
+          <w:lang w:val="pt-PT"/>
+        </w:rPr>
         <w:t>.</w:t>
       </w:r>
-      <w:r>
-        <w:t>3</w:t>
-      </w:r>
-      <w:r>
-        <w:t>/24</w:t>
-      </w:r>
-    </w:p>
-    <w:p/>
+    </w:p>
+    <w:p>
+      <w:pPr>
+        <w:rPr>
+          <w:lang w:val="pt-PT"/>
+        </w:rPr>
+      </w:pPr>
+    </w:p>
+    <w:p>
+      <w:pPr>
+        <w:rPr>
+          <w:lang w:val="pt-PT"/>
+        </w:rPr>
+      </w:pPr>
+    </w:p>
+    <w:p>
+      <w:pPr>
+        <w:rPr>
+          <w:lang w:val="pt-PT"/>
+        </w:rPr>
+      </w:pPr>
+      <w:r>
+        <w:rPr>
+          <w:lang w:val="pt-PT"/>
+        </w:rPr>
+        <w:lastRenderedPageBreak/>
+        <w:t xml:space="preserve">Testámos a ferramenta </w:t>
+      </w:r>
+      <w:proofErr w:type="spellStart"/>
+      <w:r>
+        <w:rPr>
+          <w:lang w:val="pt-PT"/>
+        </w:rPr>
+        <w:t>TraceRoute</w:t>
+      </w:r>
+      <w:proofErr w:type="spellEnd"/>
+      <w:r>
+        <w:rPr>
+          <w:lang w:val="pt-PT"/>
+        </w:rPr>
+        <w:t xml:space="preserve"> e verificámos que os pacotes utilizavam o IP 10.0.0.2 para aceder à internet. Ou seja, os pacotes saiam do computador para o router B, e de seguida usavam a interface 3 deste router para ter acesso ao router A e este por sua vez utilizava a interface 5 para ter acesso ao router do Técnico.</w:t>
+      </w:r>
+      <w:bookmarkStart w:id="0" w:name="_GoBack"/>
+      <w:bookmarkEnd w:id="0"/>
+    </w:p>
     <w:sectPr>
-      <w:headerReference w:type="default" r:id="rId7"/>
+      <w:headerReference w:type="default" r:id="rId8"/>
       <w:pgSz w:w="11900" w:h="16840"/>
       <w:pgMar w:top="1440" w:right="1440" w:bottom="1440" w:left="1440" w:header="708" w:footer="708" w:gutter="0"/>
       <w:cols w:space="708"/>
@@ -617,15 +2395,7 @@
         <w:u w:val="single"/>
         <w:lang w:val="pt-PT"/>
       </w:rPr>
-      <w:t xml:space="preserve">elatório IRC – Laboratório </w:t>
-    </w:r>
-    <w:r>
-      <w:rPr>
-        <w:sz w:val="36"/>
-        <w:u w:val="single"/>
-        <w:lang w:val="pt-PT"/>
-      </w:rPr>
-      <w:t>Network</w:t>
+      <w:t>elatório IRC – Laboratório Network</w:t>
     </w:r>
   </w:p>
   <w:p>
@@ -1377,4 +3147,16 @@
     </a:ext>
   </a:extLst>
 </a:theme>
+</file>
+
+<file path=customXml/item1.xml><?xml version="1.0" encoding="utf-8"?>
+<b:Sources xmlns:b="http://schemas.openxmlformats.org/officeDocument/2006/bibliography" xmlns="http://schemas.openxmlformats.org/officeDocument/2006/bibliography" SelectedStyle="\APASixthEditionOfficeOnline.xsl" StyleName="APA" Version="6"/>
+</file>
+
+<file path=customXml/itemProps1.xml><?xml version="1.0" encoding="utf-8"?>
+<ds:datastoreItem xmlns:ds="http://schemas.openxmlformats.org/officeDocument/2006/customXml" ds:itemID="{C268DE89-DD01-4BAD-964A-EDE8FFD1758D}">
+  <ds:schemaRefs>
+    <ds:schemaRef ds:uri="http://schemas.openxmlformats.org/officeDocument/2006/bibliography"/>
+  </ds:schemaRefs>
+</ds:datastoreItem>
 </file>
</xml_diff>